<commit_message>
compile doc details notes change about compiler path and automatic input_storage generation
git-svn-id: http://dminfo:8686/svn/repository/models/branches/dsm2_v8_0@1976 cdc4813b-4270-ec4f-936e-925f93a782c2
</commit_message>
<xml_diff>
--- a/DSM2_v8_0_Compiling_and_Packaging.docx
+++ b/DSM2_v8_0_Compiling_and_Packaging.docx
@@ -532,6 +532,18 @@
           <w:t>http://www.cygwin.com/setup.exe</w:t>
         </w:r>
       </w:hyperlink>
+    </w:p>
+    <w:p>
+      <w:pPr>
+        <w:pStyle w:val="ListParagraph"/>
+        <w:tabs>
+          <w:tab w:val="left" w:pos="720"/>
+          <w:tab w:val="left" w:pos="990"/>
+        </w:tabs>
+      </w:pPr>
+      <w:r>
+        <w:t>(make sure ../cywin/bin set in the environment path)</w:t>
+      </w:r>
     </w:p>
     <w:p>
       <w:pPr>
@@ -1636,6 +1648,42 @@
           <w:tab w:val="left" w:pos="990"/>
         </w:tabs>
       </w:pPr>
+      <w:r>
+        <w:t>(</w:t>
+      </w:r>
+      <w:r>
+        <w:t xml:space="preserve">generate.py has been already set as </w:t>
+      </w:r>
+      <w:r>
+        <w:t>automatic</w:t>
+      </w:r>
+      <w:r>
+        <w:t xml:space="preserve"> running before Build</w:t>
+      </w:r>
+      <w:r>
+        <w:t xml:space="preserve"> in different projects</w:t>
+      </w:r>
+      <w:r>
+        <w:t xml:space="preserve">, no need to do the manual </w:t>
+      </w:r>
+      <w:r>
+        <w:t xml:space="preserve">python </w:t>
+      </w:r>
+      <w:r>
+        <w:t>compilation right now</w:t>
+      </w:r>
+      <w:r>
+        <w:t>)</w:t>
+      </w:r>
+    </w:p>
+    <w:p>
+      <w:pPr>
+        <w:pStyle w:val="ListParagraph"/>
+        <w:tabs>
+          <w:tab w:val="left" w:pos="720"/>
+          <w:tab w:val="left" w:pos="990"/>
+        </w:tabs>
+      </w:pPr>
     </w:p>
     <w:p>
       <w:pPr>
@@ -1720,6 +1768,7 @@
         <w:ind w:left="720"/>
       </w:pPr>
       <w:r>
+        <w:lastRenderedPageBreak/>
         <w:t xml:space="preserve">Use Visual Studio 2008 to open the following solution file and compile both Debug and Release versions. </w:t>
       </w:r>
     </w:p>
@@ -2171,7 +2220,11 @@
         <w:t xml:space="preserve">version_generate.py </w:t>
       </w:r>
       <w:r>
-        <w:t>“ under the folder “</w:t>
+        <w:t xml:space="preserve">“ under </w:t>
+      </w:r>
+      <w:r>
+        <w:lastRenderedPageBreak/>
+        <w:t>the folder “</w:t>
       </w:r>
       <w:r>
         <w:t>D:\delta\models\dsm2\src\common</w:t>
@@ -2260,7 +2313,6 @@
         </w:tabs>
       </w:pPr>
       <w:r>
-        <w:lastRenderedPageBreak/>
         <w:t xml:space="preserve"> Double check that the svn subversion in version.fi is a single number (eg. “194</w:t>
       </w:r>
       <w:r>
@@ -3483,7 +3535,7 @@
         <w:snapToGrid w:val="0"/>
         <w:sz w:val="20"/>
       </w:rPr>
-      <w:t>2</w:t>
+      <w:t>4</w:t>
     </w:r>
     <w:r>
       <w:rPr>
@@ -3581,7 +3633,7 @@
         <w:snapToGrid w:val="0"/>
         <w:sz w:val="20"/>
       </w:rPr>
-      <w:t>07/14/10</w:t>
+      <w:t>09/03/10</w:t>
     </w:r>
     <w:r>
       <w:rPr>
@@ -5931,7 +5983,7 @@
 </file>
 
 <file path=customXml/itemProps1.xml><?xml version="1.0" encoding="utf-8"?>
-<ds:datastoreItem xmlns:ds="http://schemas.openxmlformats.org/officeDocument/2006/customXml" ds:itemID="{52743ED6-0023-4776-8769-4B4D4E592C95}">
+<ds:datastoreItem xmlns:ds="http://schemas.openxmlformats.org/officeDocument/2006/customXml" ds:itemID="{CCFF798F-5410-4AEF-A0DE-B9D0F04FD07B}">
   <ds:schemaRefs>
     <ds:schemaRef ds:uri="http://schemas.openxmlformats.org/officeDocument/2006/bibliography"/>
   </ds:schemaRefs>

</xml_diff>

<commit_message>
Revised directions so that a fresh checkout works.
git-svn-id: http://dminfo:8686/svn/repository/models/branches/dsm2_v8_0@1991 cdc4813b-4270-ec4f-936e-925f93a782c2
</commit_message>
<xml_diff>
--- a/DSM2_v8_0_Compiling_and_Packaging.docx
+++ b/DSM2_v8_0_Compiling_and_Packaging.docx
@@ -778,6 +778,72 @@
     </w:p>
     <w:p>
       <w:pPr>
+        <w:pStyle w:val="ListParagraph"/>
+        <w:numPr>
+          <w:ilvl w:val="0"/>
+          <w:numId w:val="10"/>
+        </w:numPr>
+        <w:tabs>
+          <w:tab w:val="left" w:pos="720"/>
+          <w:tab w:val="left" w:pos="990"/>
+        </w:tabs>
+      </w:pPr>
+      <w:r>
+        <w:t xml:space="preserve">Go to the library section instead of the include section: “Tools → Options → VC++ Directories → Library Files”. Add the fortran library location. This will be something </w:t>
+      </w:r>
+      <w:r>
+        <w:lastRenderedPageBreak/>
+        <w:t xml:space="preserve">like </w:t>
+      </w:r>
+      <w:r>
+        <w:t>C:\Program Files (x86)\Intel\Compiler\11.1\065\lib\ia32</w:t>
+      </w:r>
+      <w:r>
+        <w:t>. You should find a file ifconsol.lib in this directory.</w:t>
+      </w:r>
+    </w:p>
+    <w:p>
+      <w:pPr>
+        <w:tabs>
+          <w:tab w:val="left" w:pos="720"/>
+          <w:tab w:val="left" w:pos="990"/>
+        </w:tabs>
+      </w:pPr>
+    </w:p>
+    <w:p>
+      <w:pPr>
+        <w:tabs>
+          <w:tab w:val="left" w:pos="720"/>
+          <w:tab w:val="left" w:pos="990"/>
+        </w:tabs>
+      </w:pPr>
+    </w:p>
+    <w:p>
+      <w:pPr>
+        <w:tabs>
+          <w:tab w:val="left" w:pos="720"/>
+          <w:tab w:val="left" w:pos="990"/>
+        </w:tabs>
+      </w:pPr>
+    </w:p>
+    <w:p>
+      <w:pPr>
+        <w:tabs>
+          <w:tab w:val="left" w:pos="720"/>
+          <w:tab w:val="left" w:pos="990"/>
+        </w:tabs>
+      </w:pPr>
+    </w:p>
+    <w:p>
+      <w:pPr>
+        <w:tabs>
+          <w:tab w:val="left" w:pos="720"/>
+          <w:tab w:val="left" w:pos="990"/>
+        </w:tabs>
+      </w:pPr>
+    </w:p>
+    <w:p>
+      <w:pPr>
         <w:tabs>
           <w:tab w:val="left" w:pos="720"/>
           <w:tab w:val="left" w:pos="990"/>
@@ -787,9 +853,7 @@
       <w:r>
         <w:rPr>
           <w:noProof/>
-          <w:lang w:eastAsia="zh-CN"/>
-        </w:rPr>
-        <w:lastRenderedPageBreak/>
+        </w:rPr>
         <w:drawing>
           <wp:inline distT="0" distB="0" distL="0" distR="0">
             <wp:extent cx="4953000" cy="4867275"/>
@@ -872,7 +936,6 @@
       <w:r>
         <w:rPr>
           <w:noProof/>
-          <w:lang w:eastAsia="zh-CN"/>
         </w:rPr>
         <w:lastRenderedPageBreak/>
         <w:drawing>
@@ -1461,7 +1524,6 @@
       <w:r>
         <w:rPr>
           <w:noProof/>
-          <w:lang w:eastAsia="zh-CN"/>
         </w:rPr>
         <w:drawing>
           <wp:inline distT="0" distB="0" distL="0" distR="0">
@@ -1989,7 +2051,6 @@
       <w:r>
         <w:rPr>
           <w:noProof/>
-          <w:lang w:eastAsia="zh-CN"/>
         </w:rPr>
         <w:drawing>
           <wp:inline distT="0" distB="0" distL="0" distR="0">
@@ -3351,7 +3412,6 @@
       <w:r>
         <w:rPr>
           <w:noProof/>
-          <w:lang w:eastAsia="zh-CN"/>
         </w:rPr>
         <w:drawing>
           <wp:inline distT="0" distB="0" distL="0" distR="0">
@@ -3535,7 +3595,7 @@
         <w:snapToGrid w:val="0"/>
         <w:sz w:val="20"/>
       </w:rPr>
-      <w:t>4</w:t>
+      <w:t>2</w:t>
     </w:r>
     <w:r>
       <w:rPr>
@@ -3633,7 +3693,7 @@
         <w:snapToGrid w:val="0"/>
         <w:sz w:val="20"/>
       </w:rPr>
-      <w:t>09/03/10</w:t>
+      <w:t>10/13/10</w:t>
     </w:r>
     <w:r>
       <w:rPr>
@@ -5983,7 +6043,7 @@
 </file>
 
 <file path=customXml/itemProps1.xml><?xml version="1.0" encoding="utf-8"?>
-<ds:datastoreItem xmlns:ds="http://schemas.openxmlformats.org/officeDocument/2006/customXml" ds:itemID="{CCFF798F-5410-4AEF-A0DE-B9D0F04FD07B}">
+<ds:datastoreItem xmlns:ds="http://schemas.openxmlformats.org/officeDocument/2006/customXml" ds:itemID="{7CF05D01-B330-4A6C-9B25-554366EF0673}">
   <ds:schemaRefs>
     <ds:schemaRef ds:uri="http://schemas.openxmlformats.org/officeDocument/2006/bibliography"/>
   </ds:schemaRefs>

</xml_diff>

<commit_message>
folder name consistence updated
git-svn-id: http://dminfo:8686/svn/repository/models/branches/dsm2_v8_0@1995 cdc4813b-4270-ec4f-936e-925f93a782c2
</commit_message>
<xml_diff>
--- a/DSM2_v8_0_Compiling_and_Packaging.docx
+++ b/DSM2_v8_0_Compiling_and_Packaging.docx
@@ -2362,7 +2362,13 @@
         <w:t>_v8_0</w:t>
       </w:r>
       <w:r>
-        <w:t>\build_vs2008sp1_ivf11\all</w:t>
+        <w:t>\build_vs2008sp1_</w:t>
+      </w:r>
+      <w:r>
+        <w:t>if</w:t>
+      </w:r>
+      <w:r>
+        <w:t>11\all</w:t>
       </w:r>
       <w:r>
         <w:t xml:space="preserve">” </w:t>
@@ -2455,7 +2461,13 @@
         <w:t>_v8_0</w:t>
       </w:r>
       <w:r>
-        <w:t>\build_vs2008sp1_ivf11\</w:t>
+        <w:t>\build_vs2008sp1_</w:t>
+      </w:r>
+      <w:r>
+        <w:t>if</w:t>
+      </w:r>
+      <w:r>
+        <w:t>11\</w:t>
       </w:r>
       <w:r>
         <w:t>all</w:t>
@@ -2479,7 +2491,13 @@
         <w:t>_v8_0</w:t>
       </w:r>
       <w:r>
-        <w:t>\build_vs2008sp1_ivf11\all\DLL</w:t>
+        <w:t>\build_vs2008sp1_</w:t>
+      </w:r>
+      <w:r>
+        <w:t>if</w:t>
+      </w:r>
+      <w:r>
+        <w:t>11\all\DLL</w:t>
       </w:r>
       <w:r>
         <w:t>\</w:t>
@@ -3612,7 +3630,7 @@
         <w:snapToGrid w:val="0"/>
         <w:sz w:val="20"/>
       </w:rPr>
-      <w:t>5</w:t>
+      <w:t>7</w:t>
     </w:r>
     <w:r>
       <w:rPr>
@@ -6060,7 +6078,7 @@
 </file>
 
 <file path=customXml/itemProps1.xml><?xml version="1.0" encoding="utf-8"?>
-<ds:datastoreItem xmlns:ds="http://schemas.openxmlformats.org/officeDocument/2006/customXml" ds:itemID="{1791E29E-C514-4C84-B9E5-59AE0590D7D3}">
+<ds:datastoreItem xmlns:ds="http://schemas.openxmlformats.org/officeDocument/2006/customXml" ds:itemID="{814F13E0-32B2-4FD2-9F87-BE32B5E61A19}">
   <ds:schemaRefs>
     <ds:schemaRef ds:uri="http://schemas.openxmlformats.org/officeDocument/2006/bibliography"/>
   </ds:schemaRefs>

</xml_diff>

<commit_message>
doc updated for version control notes
git-svn-id: http://dminfo:8686/svn/repository/models/branches/dsm2_v8_0@1997 cdc4813b-4270-ec4f-936e-925f93a782c2
</commit_message>
<xml_diff>
--- a/DSM2_v8_0_Compiling_and_Packaging.docx
+++ b/DSM2_v8_0_Compiling_and_Packaging.docx
@@ -2846,7 +2846,13 @@
         <w:ind w:left="1080"/>
       </w:pPr>
       <w:r>
-        <w:t>Be aware of the version setting consistence.</w:t>
+        <w:t>Be aware of the version setting consistence</w:t>
+      </w:r>
+      <w:r>
+        <w:t>; if not, follow 6-5 in the previous sectio</w:t>
+      </w:r>
+      <w:r>
+        <w:t>n</w:t>
       </w:r>
     </w:p>
     <w:p>
@@ -2983,7 +2989,10 @@
         <w:ind w:left="1080"/>
       </w:pPr>
       <w:r>
-        <w:t>Be aware of the version setting consistence.</w:t>
+        <w:t>Be aware of the version setting consistence</w:t>
+      </w:r>
+      <w:r>
+        <w:t>; if not, follow 6-5 in the previous section</w:t>
       </w:r>
     </w:p>
     <w:p>
@@ -3630,7 +3639,7 @@
         <w:snapToGrid w:val="0"/>
         <w:sz w:val="20"/>
       </w:rPr>
-      <w:t>7</w:t>
+      <w:t>6</w:t>
     </w:r>
     <w:r>
       <w:rPr>
@@ -6078,7 +6087,7 @@
 </file>
 
 <file path=customXml/itemProps1.xml><?xml version="1.0" encoding="utf-8"?>
-<ds:datastoreItem xmlns:ds="http://schemas.openxmlformats.org/officeDocument/2006/customXml" ds:itemID="{814F13E0-32B2-4FD2-9F87-BE32B5E61A19}">
+<ds:datastoreItem xmlns:ds="http://schemas.openxmlformats.org/officeDocument/2006/customXml" ds:itemID="{9DA7829D-4649-44C4-9CBF-2A7F99700F6C}">
   <ds:schemaRefs>
     <ds:schemaRef ds:uri="http://schemas.openxmlformats.org/officeDocument/2006/bibliography"/>
   </ds:schemaRefs>

</xml_diff>

<commit_message>
modify the compiling step doc to clear descriptions concerning version no control files
git-svn-id: http://dminfo:8686/svn/repository/models/branches/dsm2_v8_0@1998 cdc4813b-4270-ec4f-936e-925f93a782c2
</commit_message>
<xml_diff>
--- a/DSM2_v8_0_Compiling_and_Packaging.docx
+++ b/DSM2_v8_0_Compiling_and_Packaging.docx
@@ -1105,19 +1105,106 @@
         <w:t>The subversion number is embedded automatically at compilation time.</w:t>
       </w:r>
       <w:r>
-        <w:t xml:space="preserve"> To modify or increment DSM2 version number, please edit the Python script “version_generate.py</w:t>
-      </w:r>
-      <w:r>
-        <w:t>” in</w:t>
-      </w:r>
-      <w:r>
-        <w:t xml:space="preserve"> the folder “D:\delta\models\dsm2\src\common”</w:t>
-      </w:r>
-      <w:r>
-        <w:t>.</w:t>
+        <w:t xml:space="preserve"> To modify or increment DSM2 version number, please edit the </w:t>
+      </w:r>
+      <w:r>
+        <w:t xml:space="preserve">version no in the </w:t>
+      </w:r>
+      <w:r>
+        <w:t>following 3 files:</w:t>
+      </w:r>
+    </w:p>
+    <w:p>
+      <w:pPr>
+        <w:pStyle w:val="ListParagraph"/>
+        <w:tabs>
+          <w:tab w:val="left" w:pos="720"/>
+          <w:tab w:val="left" w:pos="990"/>
+        </w:tabs>
+      </w:pPr>
+      <w:r>
+        <w:t>D:\delta\models\dsm2\src\common</w:t>
       </w:r>
       <w:r>
         <w:t xml:space="preserve"> </w:t>
+      </w:r>
+      <w:r>
+        <w:t>version_generate.py</w:t>
+      </w:r>
+    </w:p>
+    <w:p>
+      <w:pPr>
+        <w:pStyle w:val="ListParagraph"/>
+        <w:tabs>
+          <w:tab w:val="left" w:pos="720"/>
+          <w:tab w:val="left" w:pos="990"/>
+        </w:tabs>
+        <w:rPr>
+          <w:sz w:val="22"/>
+          <w:szCs w:val="22"/>
+        </w:rPr>
+      </w:pPr>
+      <w:r>
+        <w:rPr>
+          <w:sz w:val="22"/>
+          <w:szCs w:val="22"/>
+        </w:rPr>
+        <w:t>D:\delta\mode</w:t>
+      </w:r>
+      <w:r>
+        <w:rPr>
+          <w:sz w:val="22"/>
+          <w:szCs w:val="22"/>
+        </w:rPr>
+        <w:t>ls\dsm2_distribute\dsm2\install</w:t>
+      </w:r>
+      <w:r>
+        <w:rPr>
+          <w:sz w:val="22"/>
+          <w:szCs w:val="22"/>
+        </w:rPr>
+        <w:t xml:space="preserve"> </w:t>
+      </w:r>
+      <w:r>
+        <w:rPr>
+          <w:sz w:val="22"/>
+          <w:szCs w:val="22"/>
+        </w:rPr>
+        <w:t>copy_hydr</w:t>
+      </w:r>
+      <w:r>
+        <w:rPr>
+          <w:sz w:val="22"/>
+          <w:szCs w:val="22"/>
+        </w:rPr>
+        <w:t>o_qual_ptmDLL_notepad_style.bat</w:t>
+      </w:r>
+    </w:p>
+    <w:p>
+      <w:pPr>
+        <w:pStyle w:val="ListParagraph"/>
+        <w:tabs>
+          <w:tab w:val="left" w:pos="720"/>
+          <w:tab w:val="left" w:pos="990"/>
+        </w:tabs>
+        <w:rPr>
+          <w:sz w:val="22"/>
+          <w:szCs w:val="22"/>
+        </w:rPr>
+      </w:pPr>
+      <w:r>
+        <w:rPr>
+          <w:sz w:val="22"/>
+          <w:szCs w:val="22"/>
+        </w:rPr>
+        <w:t>D:\delta\mode</w:t>
+      </w:r>
+      <w:r>
+        <w:rPr>
+          <w:sz w:val="22"/>
+          <w:szCs w:val="22"/>
+        </w:rPr>
+        <w:t>ls\dsm2_distribute\dsm2\install\DSM2setup_Script_Generate.py</w:t>
       </w:r>
     </w:p>
     <w:p>
@@ -1308,6 +1395,7 @@
         </w:rPr>
       </w:pPr>
       <w:r>
+        <w:lastRenderedPageBreak/>
         <w:t xml:space="preserve">Checkout </w:t>
       </w:r>
       <w:r>
@@ -1818,6 +1906,7 @@
         <w:rPr>
           <w:u w:val="single"/>
         </w:rPr>
+        <w:lastRenderedPageBreak/>
         <w:t>Compile Oprule library:</w:t>
       </w:r>
     </w:p>
@@ -1839,7 +1928,6 @@
         <w:ind w:left="720"/>
       </w:pPr>
       <w:r>
-        <w:lastRenderedPageBreak/>
         <w:t xml:space="preserve">Use Visual Studio 2008 to open the following solution file and compile both Debug and Release versions. </w:t>
       </w:r>
     </w:p>
@@ -2258,6 +2346,7 @@
         </w:tabs>
       </w:pPr>
       <w:r>
+        <w:lastRenderedPageBreak/>
         <w:t xml:space="preserve"> </w:t>
       </w:r>
       <w:r>
@@ -2297,11 +2386,7 @@
         <w:t xml:space="preserve">version_generate.py </w:t>
       </w:r>
       <w:r>
-        <w:t xml:space="preserve">“ under </w:t>
-      </w:r>
-      <w:r>
-        <w:lastRenderedPageBreak/>
-        <w:t>the folder “</w:t>
+        <w:t>“ under the folder “</w:t>
       </w:r>
       <w:r>
         <w:t>D:\delta\models\dsm2\src\common</w:t>
@@ -2846,10 +2931,22 @@
         <w:ind w:left="1080"/>
       </w:pPr>
       <w:r>
-        <w:t>Be aware of the version setting consistence</w:t>
-      </w:r>
-      <w:r>
-        <w:t>; if not, follow 6-5 in the previous sectio</w:t>
+        <w:t>Be aware of the version consistence</w:t>
+      </w:r>
+      <w:r>
+        <w:t xml:space="preserve"> for the 3 control files mentioned in ‘DSM2 Versioning’</w:t>
+      </w:r>
+      <w:r>
+        <w:t xml:space="preserve">; if not, </w:t>
+      </w:r>
+      <w:r>
+        <w:t>correct them</w:t>
+      </w:r>
+      <w:r>
+        <w:t xml:space="preserve"> and re-compile from 6-4 </w:t>
+      </w:r>
+      <w:r>
+        <w:t>in the previous sectio</w:t>
       </w:r>
       <w:r>
         <w:t>n</w:t>
@@ -2989,10 +3086,10 @@
         <w:ind w:left="1080"/>
       </w:pPr>
       <w:r>
-        <w:t>Be aware of the version setting consistence</w:t>
-      </w:r>
-      <w:r>
-        <w:t>; if not, follow 6-5 in the previous section</w:t>
+        <w:t xml:space="preserve">Be </w:t>
+      </w:r>
+      <w:r>
+        <w:t>aware of the version consistence for the 3 control files mentioned in ‘DSM2 Versioning’; if not, correct them and re-compile from 6-4 in the previous section</w:t>
       </w:r>
     </w:p>
     <w:p>
@@ -3114,6 +3211,7 @@
         <w:ind w:left="720"/>
       </w:pPr>
       <w:r>
+        <w:lastRenderedPageBreak/>
         <w:t>The installation file named “DSM2setup_8.X.Xrelease.XXXX</w:t>
       </w:r>
       <w:r>
@@ -3420,17 +3518,6 @@
           <w:tab w:val="left" w:pos="720"/>
           <w:tab w:val="left" w:pos="990"/>
         </w:tabs>
-      </w:pPr>
-    </w:p>
-    <w:p>
-      <w:pPr>
-        <w:tabs>
-          <w:tab w:val="left" w:pos="720"/>
-          <w:tab w:val="left" w:pos="990"/>
-        </w:tabs>
-        <w:rPr>
-          <w:u w:val="single"/>
-        </w:rPr>
       </w:pPr>
     </w:p>
     <w:p>
@@ -3522,22 +3609,6 @@
         </w:r>
       </w:fldSimple>
       <w:bookmarkEnd w:id="5"/>
-    </w:p>
-    <w:p>
-      <w:pPr>
-        <w:tabs>
-          <w:tab w:val="left" w:pos="720"/>
-          <w:tab w:val="left" w:pos="990"/>
-        </w:tabs>
-      </w:pPr>
-    </w:p>
-    <w:p>
-      <w:pPr>
-        <w:tabs>
-          <w:tab w:val="left" w:pos="720"/>
-          <w:tab w:val="left" w:pos="990"/>
-        </w:tabs>
-      </w:pPr>
     </w:p>
     <w:bookmarkEnd w:id="0"/>
     <w:p>
@@ -3639,7 +3710,7 @@
         <w:snapToGrid w:val="0"/>
         <w:sz w:val="20"/>
       </w:rPr>
-      <w:t>6</w:t>
+      <w:t>7</w:t>
     </w:r>
     <w:r>
       <w:rPr>
@@ -3688,7 +3759,7 @@
         <w:snapToGrid w:val="0"/>
         <w:sz w:val="20"/>
       </w:rPr>
-      <w:t>7</w:t>
+      <w:t>8</w:t>
     </w:r>
     <w:r>
       <w:rPr>
@@ -3737,7 +3808,7 @@
         <w:snapToGrid w:val="0"/>
         <w:sz w:val="20"/>
       </w:rPr>
-      <w:t>10/19/10</w:t>
+      <w:t>10/20/10</w:t>
     </w:r>
     <w:r>
       <w:rPr>
@@ -3859,7 +3930,7 @@
         <w:snapToGrid w:val="0"/>
         <w:sz w:val="16"/>
       </w:rPr>
-      <w:t>7</w:t>
+      <w:t>8</w:t>
     </w:r>
     <w:r>
       <w:rPr>
@@ -6087,7 +6158,7 @@
 </file>
 
 <file path=customXml/itemProps1.xml><?xml version="1.0" encoding="utf-8"?>
-<ds:datastoreItem xmlns:ds="http://schemas.openxmlformats.org/officeDocument/2006/customXml" ds:itemID="{9DA7829D-4649-44C4-9CBF-2A7F99700F6C}">
+<ds:datastoreItem xmlns:ds="http://schemas.openxmlformats.org/officeDocument/2006/customXml" ds:itemID="{AF1E0B37-3660-4736-8CC2-6DFC4097A208}">
   <ds:schemaRefs>
     <ds:schemaRef ds:uri="http://schemas.openxmlformats.org/officeDocument/2006/bibliography"/>
   </ds:schemaRefs>

</xml_diff>

<commit_message>
compiling and packaging memo updated with PTM compile and other correction
git-svn-id: http://dminfo:8686/svn/repository/models/branches/dsm2_v8_0@1999 cdc4813b-4270-ec4f-936e-925f93a782c2
</commit_message>
<xml_diff>
--- a/DSM2_v8_0_Compiling_and_Packaging.docx
+++ b/DSM2_v8_0_Compiling_and_Packaging.docx
@@ -274,6 +274,48 @@
       </w:pPr>
       <w:r>
         <w:t xml:space="preserve">                Yu Zhou</w:t>
+      </w:r>
+    </w:p>
+    <w:p>
+      <w:pPr>
+        <w:tabs>
+          <w:tab w:val="left" w:pos="720"/>
+          <w:tab w:val="left" w:pos="990"/>
+          <w:tab w:val="right" w:pos="11070"/>
+        </w:tabs>
+      </w:pPr>
+      <w:r>
+        <w:t>Date:</w:t>
+      </w:r>
+      <w:r>
+        <w:tab/>
+      </w:r>
+      <w:r>
+        <w:tab/>
+        <w:t>10/20/2010</w:t>
+      </w:r>
+    </w:p>
+    <w:p>
+      <w:pPr>
+        <w:tabs>
+          <w:tab w:val="left" w:pos="720"/>
+          <w:tab w:val="left" w:pos="990"/>
+        </w:tabs>
+      </w:pPr>
+      <w:r>
+        <w:t>Rev 2:</w:t>
+      </w:r>
+      <w:r>
+        <w:t xml:space="preserve">      Yu Zhou</w:t>
+      </w:r>
+      <w:r>
+        <w:t xml:space="preserve"> (PTM compiling addition, before</w:t>
+      </w:r>
+      <w:r>
+        <w:t xml:space="preserve"> 8.0.6</w:t>
+      </w:r>
+      <w:r>
+        <w:t xml:space="preserve"> release)</w:t>
       </w:r>
     </w:p>
     <w:p>
@@ -644,6 +686,88 @@
     </w:p>
     <w:p>
       <w:pPr>
+        <w:pStyle w:val="ListParagraph"/>
+        <w:numPr>
+          <w:ilvl w:val="0"/>
+          <w:numId w:val="4"/>
+        </w:numPr>
+        <w:tabs>
+          <w:tab w:val="left" w:pos="720"/>
+          <w:tab w:val="left" w:pos="990"/>
+        </w:tabs>
+      </w:pPr>
+      <w:r>
+        <w:t xml:space="preserve">Apache ANT </w:t>
+      </w:r>
+      <w:r>
+        <w:rPr>
+          <w:rStyle w:val="Hyperlink"/>
+        </w:rPr>
+        <w:t>http://ant.apache.org/bindownload.cgi</w:t>
+      </w:r>
+    </w:p>
+    <w:p>
+      <w:pPr>
+        <w:pStyle w:val="ListParagraph"/>
+        <w:tabs>
+          <w:tab w:val="left" w:pos="720"/>
+          <w:tab w:val="left" w:pos="990"/>
+        </w:tabs>
+      </w:pPr>
+    </w:p>
+    <w:p>
+      <w:pPr>
+        <w:pStyle w:val="ListParagraph"/>
+        <w:tabs>
+          <w:tab w:val="left" w:pos="720"/>
+          <w:tab w:val="left" w:pos="990"/>
+        </w:tabs>
+      </w:pPr>
+      <w:r>
+        <w:t xml:space="preserve">Note: make sure all </w:t>
+      </w:r>
+      <w:r>
+        <w:t>software</w:t>
+      </w:r>
+      <w:r>
+        <w:t xml:space="preserve"> hav</w:t>
+      </w:r>
+      <w:r>
+        <w:t>e</w:t>
+      </w:r>
+      <w:r>
+        <w:t xml:space="preserve"> their binary</w:t>
+      </w:r>
+      <w:r>
+        <w:t>, header,</w:t>
+      </w:r>
+      <w:r>
+        <w:t xml:space="preserve"> and library folder</w:t>
+      </w:r>
+      <w:r>
+        <w:t xml:space="preserve"> set in the environment variables.</w:t>
+      </w:r>
+    </w:p>
+    <w:p>
+      <w:pPr>
+        <w:tabs>
+          <w:tab w:val="left" w:pos="720"/>
+          <w:tab w:val="left" w:pos="990"/>
+        </w:tabs>
+      </w:pPr>
+    </w:p>
+    <w:p>
+      <w:pPr>
+        <w:pStyle w:val="ListParagraph"/>
+        <w:tabs>
+          <w:tab w:val="left" w:pos="720"/>
+          <w:tab w:val="left" w:pos="990"/>
+        </w:tabs>
+      </w:pPr>
+    </w:p>
+    <w:p>
+      <w:pPr>
+        <w:pStyle w:val="ListParagraph"/>
         <w:tabs>
           <w:tab w:val="left" w:pos="720"/>
           <w:tab w:val="left" w:pos="990"/>
@@ -673,6 +797,7 @@
         <w:rPr>
           <w:b/>
         </w:rPr>
+        <w:lastRenderedPageBreak/>
         <w:t>Visual Studio Configurations</w:t>
       </w:r>
     </w:p>
@@ -789,11 +914,7 @@
         </w:tabs>
       </w:pPr>
       <w:r>
-        <w:t xml:space="preserve">Go to the library section instead of the include section: “Tools → Options → VC++ Directories → Library Files”. Add the fortran library location. This will be something </w:t>
-      </w:r>
-      <w:r>
-        <w:lastRenderedPageBreak/>
-        <w:t xml:space="preserve">like </w:t>
+        <w:t xml:space="preserve">Go to the library section instead of the include section: “Tools → Options → VC++ Directories → Library Files”. Add the fortran library location. This will be something like </w:t>
       </w:r>
       <w:r>
         <w:t>C:\Program Files (x86)\Intel\Compiler\11.1\065\lib\ia32</w:t>
@@ -2585,9 +2706,6 @@
         <w:t>11\all\DLL</w:t>
       </w:r>
       <w:r>
-        <w:t>\</w:t>
-      </w:r>
-      <w:r>
         <w:t xml:space="preserve">    (ptm</w:t>
       </w:r>
       <w:r>
@@ -2627,6 +2745,146 @@
     </w:p>
     <w:p>
       <w:pPr>
+        <w:pStyle w:val="ListParagraph"/>
+        <w:numPr>
+          <w:ilvl w:val="0"/>
+          <w:numId w:val="13"/>
+        </w:numPr>
+        <w:tabs>
+          <w:tab w:val="left" w:pos="720"/>
+          <w:tab w:val="left" w:pos="990"/>
+        </w:tabs>
+      </w:pPr>
+      <w:r>
+        <w:t xml:space="preserve"> </w:t>
+      </w:r>
+      <w:r>
+        <w:t xml:space="preserve"> </w:t>
+      </w:r>
+      <w:r>
+        <w:t xml:space="preserve">The major part of </w:t>
+      </w:r>
+      <w:r>
+        <w:t xml:space="preserve">PTM module is </w:t>
+      </w:r>
+      <w:r>
+        <w:t xml:space="preserve">written in Java programming language and </w:t>
+      </w:r>
+      <w:r>
+        <w:t xml:space="preserve">placed in the source </w:t>
+      </w:r>
+      <w:r>
+        <w:t xml:space="preserve">code </w:t>
+      </w:r>
+      <w:r>
+        <w:t>folder</w:t>
+      </w:r>
+      <w:r>
+        <w:t>:</w:t>
+      </w:r>
+    </w:p>
+    <w:p>
+      <w:pPr>
+        <w:pStyle w:val="ListParagraph"/>
+        <w:tabs>
+          <w:tab w:val="left" w:pos="720"/>
+          <w:tab w:val="left" w:pos="990"/>
+        </w:tabs>
+        <w:ind w:left="1080"/>
+      </w:pPr>
+      <w:r>
+        <w:t>D:\delta\models\dsm2_v8_0\src\ptm</w:t>
+      </w:r>
+    </w:p>
+    <w:p>
+      <w:pPr>
+        <w:pStyle w:val="ListParagraph"/>
+        <w:tabs>
+          <w:tab w:val="left" w:pos="720"/>
+          <w:tab w:val="left" w:pos="990"/>
+        </w:tabs>
+        <w:ind w:left="1080"/>
+      </w:pPr>
+      <w:r>
+        <w:t xml:space="preserve">The default PTM Java compiling procedure is set in build.xml; open the command window and run ‘ant’ </w:t>
+      </w:r>
+      <w:r>
+        <w:t>(build.xml as default</w:t>
+      </w:r>
+      <w:r>
+        <w:t xml:space="preserve"> running file</w:t>
+      </w:r>
+      <w:r>
+        <w:t xml:space="preserve">) </w:t>
+      </w:r>
+      <w:r>
+        <w:t xml:space="preserve">at </w:t>
+      </w:r>
+      <w:r>
+        <w:t>current</w:t>
+      </w:r>
+      <w:r>
+        <w:t xml:space="preserve"> folde</w:t>
+      </w:r>
+      <w:r>
+        <w:t>r</w:t>
+      </w:r>
+      <w:r>
+        <w:t>.</w:t>
+      </w:r>
+      <w:r>
+        <w:t xml:space="preserve"> </w:t>
+      </w:r>
+      <w:r>
+        <w:t xml:space="preserve">The release version of compiled </w:t>
+      </w:r>
+      <w:r>
+        <w:t>application</w:t>
+      </w:r>
+      <w:r>
+        <w:t xml:space="preserve"> file will be automatically placed in the folder:</w:t>
+      </w:r>
+      <w:r>
+        <w:t xml:space="preserve"> </w:t>
+      </w:r>
+    </w:p>
+    <w:p>
+      <w:pPr>
+        <w:pStyle w:val="ListParagraph"/>
+        <w:tabs>
+          <w:tab w:val="left" w:pos="720"/>
+          <w:tab w:val="left" w:pos="990"/>
+        </w:tabs>
+        <w:ind w:left="1080"/>
+      </w:pPr>
+      <w:r>
+        <w:t>D:\delta\models\dsm2_v8_0\src\ptm\lib</w:t>
+      </w:r>
+      <w:r>
+        <w:t xml:space="preserve"> </w:t>
+      </w:r>
+      <w:r>
+        <w:t>(</w:t>
+      </w:r>
+      <w:r>
+        <w:t>ptm.jar</w:t>
+      </w:r>
+      <w:r>
+        <w:t>)</w:t>
+      </w:r>
+    </w:p>
+    <w:p>
+      <w:pPr>
+        <w:pStyle w:val="ListParagraph"/>
+        <w:tabs>
+          <w:tab w:val="left" w:pos="720"/>
+          <w:tab w:val="left" w:pos="990"/>
+        </w:tabs>
+      </w:pPr>
+    </w:p>
+    <w:p>
+      <w:pPr>
+        <w:pStyle w:val="ListParagraph"/>
         <w:tabs>
           <w:tab w:val="left" w:pos="720"/>
           <w:tab w:val="left" w:pos="990"/>
@@ -2967,6 +3225,9 @@
       <w:r>
         <w:t xml:space="preserve"> Run the batch file “copy_hydro_qual_ptmDLL_notepad_style.bat”</w:t>
       </w:r>
+      <w:r>
+        <w:t>.</w:t>
+      </w:r>
     </w:p>
     <w:p>
       <w:pPr>
@@ -3052,6 +3313,7 @@
         </w:tabs>
       </w:pPr>
       <w:r>
+        <w:lastRenderedPageBreak/>
         <w:t xml:space="preserve"> Check the DSM2 version is correct in </w:t>
       </w:r>
       <w:r>
@@ -3211,7 +3473,6 @@
         <w:ind w:left="720"/>
       </w:pPr>
       <w:r>
-        <w:lastRenderedPageBreak/>
         <w:t>The installation file named “DSM2setup_8.X.Xrelease.XXXX</w:t>
       </w:r>
       <w:r>
@@ -3544,6 +3805,7 @@
           <w:noProof/>
           <w:lang w:eastAsia="zh-CN"/>
         </w:rPr>
+        <w:lastRenderedPageBreak/>
         <w:drawing>
           <wp:inline distT="0" distB="0" distL="0" distR="0">
             <wp:extent cx="6009524" cy="4638096"/>
@@ -3710,7 +3972,7 @@
         <w:snapToGrid w:val="0"/>
         <w:sz w:val="20"/>
       </w:rPr>
-      <w:t>7</w:t>
+      <w:t>8</w:t>
     </w:r>
     <w:r>
       <w:rPr>
@@ -6158,7 +6420,7 @@
 </file>
 
 <file path=customXml/itemProps1.xml><?xml version="1.0" encoding="utf-8"?>
-<ds:datastoreItem xmlns:ds="http://schemas.openxmlformats.org/officeDocument/2006/customXml" ds:itemID="{AF1E0B37-3660-4736-8CC2-6DFC4097A208}">
+<ds:datastoreItem xmlns:ds="http://schemas.openxmlformats.org/officeDocument/2006/customXml" ds:itemID="{70D0FE06-40B4-46CB-9F24-34E85389FBE7}">
   <ds:schemaRefs>
     <ds:schemaRef ds:uri="http://schemas.openxmlformats.org/officeDocument/2006/bibliography"/>
   </ds:schemaRefs>

</xml_diff>

<commit_message>
memo updated with some figures showing the output files and some corrections
git-svn-id: http://dminfo:8686/svn/repository/models/branches/dsm2_v8_0@2005 cdc4813b-4270-ec4f-936e-925f93a782c2
</commit_message>
<xml_diff>
--- a/DSM2_v8_0_Compiling_and_Packaging.docx
+++ b/DSM2_v8_0_Compiling_and_Packaging.docx
@@ -2583,7 +2583,13 @@
         <w:t>with Visual Studio 2008 and compile</w:t>
       </w:r>
       <w:r>
-        <w:t xml:space="preserve"> using Rebuild All</w:t>
+        <w:t xml:space="preserve"> using Rebuild </w:t>
+      </w:r>
+      <w:r>
+        <w:t>Solution</w:t>
+      </w:r>
+      <w:r>
+        <w:t xml:space="preserve"> with Release version</w:t>
       </w:r>
       <w:r>
         <w:t xml:space="preserve">. </w:t>
@@ -2718,34 +2724,6 @@
     <w:p>
       <w:pPr>
         <w:pStyle w:val="ListParagraph"/>
-        <w:tabs>
-          <w:tab w:val="left" w:pos="720"/>
-          <w:tab w:val="left" w:pos="990"/>
-        </w:tabs>
-        <w:ind w:left="1080"/>
-      </w:pPr>
-      <w:r>
-        <w:t xml:space="preserve">*ptm.jar is generated with </w:t>
-      </w:r>
-      <w:r>
-        <w:t>related</w:t>
-      </w:r>
-      <w:r>
-        <w:t xml:space="preserve"> Java codes</w:t>
-      </w:r>
-      <w:r>
-        <w:t xml:space="preserve">, which would be </w:t>
-      </w:r>
-      <w:r>
-        <w:t xml:space="preserve">incorporated </w:t>
-      </w:r>
-      <w:r>
-        <w:t>later</w:t>
-      </w:r>
-    </w:p>
-    <w:p>
-      <w:pPr>
-        <w:pStyle w:val="ListParagraph"/>
         <w:numPr>
           <w:ilvl w:val="0"/>
           <w:numId w:val="13"/>
@@ -3236,6 +3214,82 @@
           <w:tab w:val="left" w:pos="990"/>
         </w:tabs>
       </w:pPr>
+      <w:r>
+        <w:rPr>
+          <w:noProof/>
+          <w:lang w:eastAsia="zh-CN"/>
+        </w:rPr>
+        <w:lastRenderedPageBreak/>
+        <w:drawing>
+          <wp:inline distT="0" distB="0" distL="0" distR="0">
+            <wp:extent cx="5950318" cy="2785730"/>
+            <wp:effectExtent l="19050" t="0" r="0" b="0"/>
+            <wp:docPr id="10" name="Picture 9" descr="3.jpg"/>
+            <wp:cNvGraphicFramePr>
+              <a:graphicFrameLocks xmlns:a="http://schemas.openxmlformats.org/drawingml/2006/main" noChangeAspect="1"/>
+            </wp:cNvGraphicFramePr>
+            <a:graphic xmlns:a="http://schemas.openxmlformats.org/drawingml/2006/main">
+              <a:graphicData uri="http://schemas.openxmlformats.org/drawingml/2006/picture">
+                <pic:pic xmlns:pic="http://schemas.openxmlformats.org/drawingml/2006/picture">
+                  <pic:nvPicPr>
+                    <pic:cNvPr id="0" name="3.jpg"/>
+                    <pic:cNvPicPr/>
+                  </pic:nvPicPr>
+                  <pic:blipFill>
+                    <a:blip r:embed="rId24" cstate="print"/>
+                    <a:srcRect l="1000" t="12894" r="40999" b="43553"/>
+                    <a:stretch>
+                      <a:fillRect/>
+                    </a:stretch>
+                  </pic:blipFill>
+                  <pic:spPr>
+                    <a:xfrm>
+                      <a:off x="0" y="0"/>
+                      <a:ext cx="5950318" cy="2785730"/>
+                    </a:xfrm>
+                    <a:prstGeom prst="rect">
+                      <a:avLst/>
+                    </a:prstGeom>
+                  </pic:spPr>
+                </pic:pic>
+              </a:graphicData>
+            </a:graphic>
+          </wp:inline>
+        </w:drawing>
+      </w:r>
+    </w:p>
+    <w:p>
+      <w:pPr>
+        <w:pStyle w:val="Caption"/>
+        <w:jc w:val="center"/>
+      </w:pPr>
+      <w:r>
+        <w:t xml:space="preserve">Figure </w:t>
+      </w:r>
+      <w:fldSimple w:instr=" SEQ Figure \* ARABIC ">
+        <w:r>
+          <w:rPr>
+            <w:noProof/>
+          </w:rPr>
+          <w:t>5</w:t>
+        </w:r>
+      </w:fldSimple>
+    </w:p>
+    <w:p>
+      <w:pPr>
+        <w:tabs>
+          <w:tab w:val="left" w:pos="720"/>
+          <w:tab w:val="left" w:pos="990"/>
+        </w:tabs>
+      </w:pPr>
+    </w:p>
+    <w:p>
+      <w:pPr>
+        <w:tabs>
+          <w:tab w:val="left" w:pos="720"/>
+          <w:tab w:val="left" w:pos="990"/>
+        </w:tabs>
+      </w:pPr>
     </w:p>
     <w:p>
       <w:pPr>
@@ -3313,7 +3367,6 @@
         </w:tabs>
       </w:pPr>
       <w:r>
-        <w:lastRenderedPageBreak/>
         <w:t xml:space="preserve"> Check the DSM2 version is correct in </w:t>
       </w:r>
       <w:r>
@@ -3392,6 +3445,81 @@
           <w:tab w:val="left" w:pos="990"/>
         </w:tabs>
       </w:pPr>
+      <w:r>
+        <w:rPr>
+          <w:noProof/>
+          <w:lang w:eastAsia="zh-CN"/>
+        </w:rPr>
+        <w:drawing>
+          <wp:inline distT="0" distB="0" distL="0" distR="0">
+            <wp:extent cx="5856585" cy="765544"/>
+            <wp:effectExtent l="19050" t="0" r="0" b="0"/>
+            <wp:docPr id="3" name="Picture 2" descr="2.jpg"/>
+            <wp:cNvGraphicFramePr>
+              <a:graphicFrameLocks xmlns:a="http://schemas.openxmlformats.org/drawingml/2006/main" noChangeAspect="1"/>
+            </wp:cNvGraphicFramePr>
+            <a:graphic xmlns:a="http://schemas.openxmlformats.org/drawingml/2006/main">
+              <a:graphicData uri="http://schemas.openxmlformats.org/drawingml/2006/picture">
+                <pic:pic xmlns:pic="http://schemas.openxmlformats.org/drawingml/2006/picture">
+                  <pic:nvPicPr>
+                    <pic:cNvPr id="0" name="2.jpg"/>
+                    <pic:cNvPicPr/>
+                  </pic:nvPicPr>
+                  <pic:blipFill>
+                    <a:blip r:embed="rId25" cstate="print"/>
+                    <a:srcRect l="774" t="38008" r="61006" b="53950"/>
+                    <a:stretch>
+                      <a:fillRect/>
+                    </a:stretch>
+                  </pic:blipFill>
+                  <pic:spPr>
+                    <a:xfrm>
+                      <a:off x="0" y="0"/>
+                      <a:ext cx="5860258" cy="766024"/>
+                    </a:xfrm>
+                    <a:prstGeom prst="rect">
+                      <a:avLst/>
+                    </a:prstGeom>
+                  </pic:spPr>
+                </pic:pic>
+              </a:graphicData>
+            </a:graphic>
+          </wp:inline>
+        </w:drawing>
+      </w:r>
+    </w:p>
+    <w:p>
+      <w:pPr>
+        <w:pStyle w:val="Caption"/>
+        <w:jc w:val="center"/>
+      </w:pPr>
+      <w:r>
+        <w:t xml:space="preserve">Figure </w:t>
+      </w:r>
+      <w:fldSimple w:instr=" SEQ Figure \* ARABIC ">
+        <w:r>
+          <w:rPr>
+            <w:noProof/>
+          </w:rPr>
+          <w:t>6</w:t>
+        </w:r>
+      </w:fldSimple>
+    </w:p>
+    <w:p>
+      <w:pPr>
+        <w:tabs>
+          <w:tab w:val="left" w:pos="720"/>
+          <w:tab w:val="left" w:pos="990"/>
+        </w:tabs>
+      </w:pPr>
+    </w:p>
+    <w:p>
+      <w:pPr>
+        <w:tabs>
+          <w:tab w:val="left" w:pos="720"/>
+          <w:tab w:val="left" w:pos="990"/>
+        </w:tabs>
+      </w:pPr>
     </w:p>
     <w:p>
       <w:pPr>
@@ -3502,6 +3630,84 @@
         </w:tabs>
         <w:ind w:left="720"/>
       </w:pPr>
+      <w:r>
+        <w:rPr>
+          <w:noProof/>
+          <w:lang w:eastAsia="zh-CN"/>
+        </w:rPr>
+        <w:lastRenderedPageBreak/>
+        <w:drawing>
+          <wp:inline distT="0" distB="0" distL="0" distR="0">
+            <wp:extent cx="5403555" cy="5199172"/>
+            <wp:effectExtent l="19050" t="0" r="6645" b="0"/>
+            <wp:docPr id="8" name="Picture 7" descr="4.jpg"/>
+            <wp:cNvGraphicFramePr>
+              <a:graphicFrameLocks xmlns:a="http://schemas.openxmlformats.org/drawingml/2006/main" noChangeAspect="1"/>
+            </wp:cNvGraphicFramePr>
+            <a:graphic xmlns:a="http://schemas.openxmlformats.org/drawingml/2006/main">
+              <a:graphicData uri="http://schemas.openxmlformats.org/drawingml/2006/picture">
+                <pic:pic xmlns:pic="http://schemas.openxmlformats.org/drawingml/2006/picture">
+                  <pic:nvPicPr>
+                    <pic:cNvPr id="0" name="4.jpg"/>
+                    <pic:cNvPicPr/>
+                  </pic:nvPicPr>
+                  <pic:blipFill>
+                    <a:blip r:embed="rId26" cstate="print"/>
+                    <a:srcRect r="37553" b="3725"/>
+                    <a:stretch>
+                      <a:fillRect/>
+                    </a:stretch>
+                  </pic:blipFill>
+                  <pic:spPr>
+                    <a:xfrm>
+                      <a:off x="0" y="0"/>
+                      <a:ext cx="5405404" cy="5200951"/>
+                    </a:xfrm>
+                    <a:prstGeom prst="rect">
+                      <a:avLst/>
+                    </a:prstGeom>
+                  </pic:spPr>
+                </pic:pic>
+              </a:graphicData>
+            </a:graphic>
+          </wp:inline>
+        </w:drawing>
+      </w:r>
+    </w:p>
+    <w:p>
+      <w:pPr>
+        <w:pStyle w:val="Caption"/>
+        <w:jc w:val="center"/>
+      </w:pPr>
+      <w:r>
+        <w:t xml:space="preserve">Figure </w:t>
+      </w:r>
+      <w:fldSimple w:instr=" SEQ Figure \* ARABIC ">
+        <w:r>
+          <w:rPr>
+            <w:noProof/>
+          </w:rPr>
+          <w:t>7</w:t>
+        </w:r>
+      </w:fldSimple>
+    </w:p>
+    <w:p>
+      <w:pPr>
+        <w:tabs>
+          <w:tab w:val="left" w:pos="720"/>
+          <w:tab w:val="left" w:pos="990"/>
+        </w:tabs>
+        <w:ind w:left="720"/>
+      </w:pPr>
+    </w:p>
+    <w:p>
+      <w:pPr>
+        <w:tabs>
+          <w:tab w:val="left" w:pos="720"/>
+          <w:tab w:val="left" w:pos="990"/>
+        </w:tabs>
+        <w:ind w:left="720"/>
+      </w:pPr>
     </w:p>
     <w:p>
       <w:pPr>
@@ -3805,7 +4011,6 @@
           <w:noProof/>
           <w:lang w:eastAsia="zh-CN"/>
         </w:rPr>
-        <w:lastRenderedPageBreak/>
         <w:drawing>
           <wp:inline distT="0" distB="0" distL="0" distR="0">
             <wp:extent cx="6009524" cy="4638096"/>
@@ -3824,7 +4029,7 @@
                     </pic:cNvPicPr>
                   </pic:nvPicPr>
                   <pic:blipFill>
-                    <a:blip r:embed="rId24" cstate="print"/>
+                    <a:blip r:embed="rId27" cstate="print"/>
                     <a:srcRect/>
                     <a:stretch>
                       <a:fillRect/>
@@ -3867,7 +4072,7 @@
           <w:rPr>
             <w:noProof/>
           </w:rPr>
-          <w:t>5</w:t>
+          <w:t>8</w:t>
         </w:r>
       </w:fldSimple>
       <w:bookmarkEnd w:id="5"/>
@@ -3882,9 +4087,9 @@
       </w:pPr>
     </w:p>
     <w:sectPr>
-      <w:footerReference w:type="default" r:id="rId25"/>
-      <w:headerReference w:type="first" r:id="rId26"/>
-      <w:footerReference w:type="first" r:id="rId27"/>
+      <w:footerReference w:type="default" r:id="rId28"/>
+      <w:headerReference w:type="first" r:id="rId29"/>
+      <w:footerReference w:type="first" r:id="rId30"/>
       <w:pgSz w:w="12240" w:h="15840"/>
       <w:pgMar w:top="1440" w:right="1440" w:bottom="1440" w:left="1440" w:header="720" w:footer="720" w:gutter="0"/>
       <w:cols w:space="720"/>
@@ -3972,7 +4177,7 @@
         <w:snapToGrid w:val="0"/>
         <w:sz w:val="20"/>
       </w:rPr>
-      <w:t>8</w:t>
+      <w:t>9</w:t>
     </w:r>
     <w:r>
       <w:rPr>
@@ -4021,7 +4226,7 @@
         <w:snapToGrid w:val="0"/>
         <w:sz w:val="20"/>
       </w:rPr>
-      <w:t>8</w:t>
+      <w:t>9</w:t>
     </w:r>
     <w:r>
       <w:rPr>
@@ -6420,7 +6625,7 @@
 </file>
 
 <file path=customXml/itemProps1.xml><?xml version="1.0" encoding="utf-8"?>
-<ds:datastoreItem xmlns:ds="http://schemas.openxmlformats.org/officeDocument/2006/customXml" ds:itemID="{70D0FE06-40B4-46CB-9F24-34E85389FBE7}">
+<ds:datastoreItem xmlns:ds="http://schemas.openxmlformats.org/officeDocument/2006/customXml" ds:itemID="{A09D2C99-E427-4532-B9B5-93C422693105}">
   <ds:schemaRefs>
     <ds:schemaRef ds:uri="http://schemas.openxmlformats.org/officeDocument/2006/bibliography"/>
   </ds:schemaRefs>

</xml_diff>

<commit_message>
small changes, content updates
git-svn-id: http://dminfo:8686/svn/repository/models/branches/dsm2_v8_0@2129 cdc4813b-4270-ec4f-936e-925f93a782c2
</commit_message>
<xml_diff>
--- a/DSM2_v8_0_Compiling_and_Packaging.docx
+++ b/DSM2_v8_0_Compiling_and_Packaging.docx
@@ -96,8 +96,13 @@
       <w:r>
         <w:tab/>
       </w:r>
-      <w:r>
-        <w:t xml:space="preserve">Prabhjot </w:t>
+      <w:proofErr w:type="spellStart"/>
+      <w:r>
+        <w:t>Prabhjot</w:t>
+      </w:r>
+      <w:proofErr w:type="spellEnd"/>
+      <w:r>
+        <w:t xml:space="preserve"> </w:t>
       </w:r>
       <w:r>
         <w:t>(</w:t>
@@ -109,8 +114,13 @@
         <w:t>)</w:t>
       </w:r>
       <w:r>
-        <w:t xml:space="preserve"> Sandhu</w:t>
-      </w:r>
+        <w:t xml:space="preserve"> </w:t>
+      </w:r>
+      <w:proofErr w:type="spellStart"/>
+      <w:r>
+        <w:t>Sandhu</w:t>
+      </w:r>
+      <w:proofErr w:type="spellEnd"/>
       <w:r>
         <w:t xml:space="preserve">, Tara Smith </w:t>
       </w:r>
@@ -262,8 +272,13 @@
         <w:t>Eli</w:t>
       </w:r>
       <w:r>
-        <w:t xml:space="preserve"> Ateljevich</w:t>
-      </w:r>
+        <w:t xml:space="preserve"> </w:t>
+      </w:r>
+      <w:proofErr w:type="spellStart"/>
+      <w:r>
+        <w:t>Ateljevich</w:t>
+      </w:r>
+      <w:proofErr w:type="spellEnd"/>
     </w:p>
     <w:p>
       <w:pPr>
@@ -533,14 +548,28 @@
       <w:r>
         <w:t xml:space="preserve">   </w:t>
       </w:r>
-      <w:hyperlink r:id="rId9" w:history="1">
-        <w:r>
-          <w:rPr>
-            <w:rStyle w:val="Hyperlink"/>
-          </w:rPr>
-          <w:t>http://tortoisesvn.net/downloads</w:t>
-        </w:r>
-      </w:hyperlink>
+      <w:bookmarkStart w:id="1" w:name="OLE_LINK9"/>
+      <w:bookmarkStart w:id="2" w:name="OLE_LINK10"/>
+      <w:r>
+        <w:fldChar w:fldCharType="begin"/>
+      </w:r>
+      <w:r>
+        <w:instrText>HYPERLINK "http://tortoisesvn.net/downloads"</w:instrText>
+      </w:r>
+      <w:r>
+        <w:fldChar w:fldCharType="separate"/>
+      </w:r>
+      <w:r>
+        <w:rPr>
+          <w:rStyle w:val="Hyperlink"/>
+        </w:rPr>
+        <w:t>http://tortoisesvn.net/downloads</w:t>
+      </w:r>
+      <w:r>
+        <w:fldChar w:fldCharType="end"/>
+      </w:r>
+      <w:bookmarkEnd w:id="1"/>
+      <w:bookmarkEnd w:id="2"/>
     </w:p>
     <w:p>
       <w:pPr>
@@ -561,30 +590,68 @@
         <w:t>lex and Bison packages in</w:t>
       </w:r>
       <w:r>
-        <w:t xml:space="preserve"> Cygwin </w:t>
+        <w:t xml:space="preserve"> </w:t>
+      </w:r>
+      <w:proofErr w:type="spellStart"/>
+      <w:r>
+        <w:t>Cygwin</w:t>
+      </w:r>
+      <w:proofErr w:type="spellEnd"/>
+      <w:r>
+        <w:t xml:space="preserve"> </w:t>
       </w:r>
       <w:r>
         <w:t xml:space="preserve">  </w:t>
       </w:r>
-      <w:hyperlink r:id="rId10" w:history="1">
-        <w:r>
-          <w:rPr>
-            <w:rStyle w:val="Hyperlink"/>
-          </w:rPr>
-          <w:t>http://www.cygwin.com/setup.exe</w:t>
-        </w:r>
-      </w:hyperlink>
-    </w:p>
-    <w:p>
-      <w:pPr>
-        <w:pStyle w:val="ListParagraph"/>
-        <w:tabs>
-          <w:tab w:val="left" w:pos="720"/>
-          <w:tab w:val="left" w:pos="990"/>
-        </w:tabs>
-      </w:pPr>
-      <w:r>
-        <w:t>(make sure ../cywin/bin set in the environment path)</w:t>
+      <w:bookmarkStart w:id="3" w:name="OLE_LINK1"/>
+      <w:bookmarkStart w:id="4" w:name="OLE_LINK2"/>
+      <w:r>
+        <w:fldChar w:fldCharType="begin"/>
+      </w:r>
+      <w:r>
+        <w:instrText>HYPERLINK "http://www.cygwin.com/setup.exe"</w:instrText>
+      </w:r>
+      <w:r>
+        <w:fldChar w:fldCharType="separate"/>
+      </w:r>
+      <w:r>
+        <w:rPr>
+          <w:rStyle w:val="Hyperlink"/>
+        </w:rPr>
+        <w:t>http://www.cygwin.com/setup.exe</w:t>
+      </w:r>
+      <w:r>
+        <w:fldChar w:fldCharType="end"/>
+      </w:r>
+      <w:bookmarkEnd w:id="3"/>
+      <w:bookmarkEnd w:id="4"/>
+    </w:p>
+    <w:p>
+      <w:pPr>
+        <w:pStyle w:val="ListParagraph"/>
+        <w:tabs>
+          <w:tab w:val="left" w:pos="720"/>
+          <w:tab w:val="left" w:pos="990"/>
+        </w:tabs>
+      </w:pPr>
+      <w:r>
+        <w:t>(</w:t>
+      </w:r>
+      <w:proofErr w:type="gramStart"/>
+      <w:r>
+        <w:t>make</w:t>
+      </w:r>
+      <w:proofErr w:type="gramEnd"/>
+      <w:r>
+        <w:t xml:space="preserve"> sure ../</w:t>
+      </w:r>
+      <w:proofErr w:type="spellStart"/>
+      <w:r>
+        <w:t>cywin</w:t>
+      </w:r>
+      <w:proofErr w:type="spellEnd"/>
+      <w:r>
+        <w:t>/bin set in the environment path)</w:t>
       </w:r>
     </w:p>
     <w:p>
@@ -599,20 +666,39 @@
           <w:tab w:val="left" w:pos="990"/>
         </w:tabs>
       </w:pPr>
-      <w:r>
-        <w:t>Inno Setup Compiler v5.2.3</w:t>
+      <w:proofErr w:type="spellStart"/>
+      <w:r>
+        <w:t>Inno</w:t>
+      </w:r>
+      <w:proofErr w:type="spellEnd"/>
+      <w:r>
+        <w:t xml:space="preserve"> Setup Compiler v5.2.3</w:t>
       </w:r>
       <w:r>
         <w:t xml:space="preserve">  </w:t>
       </w:r>
-      <w:hyperlink r:id="rId11" w:history="1">
-        <w:r>
-          <w:rPr>
-            <w:rStyle w:val="Hyperlink"/>
-          </w:rPr>
-          <w:t>http://files.jrsoftware.org/is/5/isetup-5.2.3.exe</w:t>
-        </w:r>
-      </w:hyperlink>
+      <w:bookmarkStart w:id="5" w:name="OLE_LINK7"/>
+      <w:bookmarkStart w:id="6" w:name="OLE_LINK8"/>
+      <w:r>
+        <w:fldChar w:fldCharType="begin"/>
+      </w:r>
+      <w:r>
+        <w:instrText>HYPERLINK "http://files.jrsoftware.org/is/5/isetup-5.2.3.exe"</w:instrText>
+      </w:r>
+      <w:r>
+        <w:fldChar w:fldCharType="separate"/>
+      </w:r>
+      <w:r>
+        <w:rPr>
+          <w:rStyle w:val="Hyperlink"/>
+        </w:rPr>
+        <w:t>http://files.jrsoftware.org/is/5/isetup-5.2.3.exe</w:t>
+      </w:r>
+      <w:r>
+        <w:fldChar w:fldCharType="end"/>
+      </w:r>
+      <w:bookmarkEnd w:id="5"/>
+      <w:bookmarkEnd w:id="6"/>
     </w:p>
     <w:p>
       <w:pPr>
@@ -629,14 +715,28 @@
       <w:r>
         <w:t xml:space="preserve">Python   </w:t>
       </w:r>
-      <w:hyperlink r:id="rId12" w:history="1">
-        <w:r>
-          <w:rPr>
-            <w:rStyle w:val="Hyperlink"/>
-          </w:rPr>
-          <w:t>http://www.python.org/download/</w:t>
-        </w:r>
-      </w:hyperlink>
+      <w:bookmarkStart w:id="7" w:name="OLE_LINK5"/>
+      <w:bookmarkStart w:id="8" w:name="OLE_LINK6"/>
+      <w:r>
+        <w:fldChar w:fldCharType="begin"/>
+      </w:r>
+      <w:r>
+        <w:instrText>HYPERLINK "http://www.python.org/download/"</w:instrText>
+      </w:r>
+      <w:r>
+        <w:fldChar w:fldCharType="separate"/>
+      </w:r>
+      <w:r>
+        <w:rPr>
+          <w:rStyle w:val="Hyperlink"/>
+        </w:rPr>
+        <w:t>http://www.python.org/download/</w:t>
+      </w:r>
+      <w:r>
+        <w:fldChar w:fldCharType="end"/>
+      </w:r>
+      <w:bookmarkEnd w:id="7"/>
+      <w:bookmarkEnd w:id="8"/>
     </w:p>
     <w:p>
       <w:pPr>
@@ -659,14 +759,28 @@
       <w:r>
         <w:t xml:space="preserve"> </w:t>
       </w:r>
-      <w:hyperlink r:id="rId13" w:history="1">
-        <w:r>
-          <w:rPr>
-            <w:rStyle w:val="Hyperlink"/>
-          </w:rPr>
-          <w:t>http://java.sun.com/javase/downloads/index.jsp</w:t>
-        </w:r>
-      </w:hyperlink>
+      <w:bookmarkStart w:id="9" w:name="OLE_LINK3"/>
+      <w:bookmarkStart w:id="10" w:name="OLE_LINK4"/>
+      <w:r>
+        <w:fldChar w:fldCharType="begin"/>
+      </w:r>
+      <w:r>
+        <w:instrText>HYPERLINK "http://java.sun.com/javase/downloads/index.jsp"</w:instrText>
+      </w:r>
+      <w:r>
+        <w:fldChar w:fldCharType="separate"/>
+      </w:r>
+      <w:r>
+        <w:rPr>
+          <w:rStyle w:val="Hyperlink"/>
+        </w:rPr>
+        <w:t>http://java.sun.com/javase/downloads/index.jsp</w:t>
+      </w:r>
+      <w:r>
+        <w:fldChar w:fldCharType="end"/>
+      </w:r>
+      <w:bookmarkEnd w:id="9"/>
+      <w:bookmarkEnd w:id="10"/>
     </w:p>
     <w:p>
       <w:pPr>
@@ -742,7 +856,13 @@
         <w:t>, header,</w:t>
       </w:r>
       <w:r>
-        <w:t xml:space="preserve"> and library folder</w:t>
+        <w:t xml:space="preserve"> </w:t>
+      </w:r>
+      <w:r>
+        <w:t>or</w:t>
+      </w:r>
+      <w:r>
+        <w:t xml:space="preserve"> library folder</w:t>
       </w:r>
       <w:r>
         <w:t xml:space="preserve"> set in the environment variables.</w:t>
@@ -828,6 +948,9 @@
         <w:t xml:space="preserve"> → Options</w:t>
       </w:r>
       <w:r>
+        <w:t xml:space="preserve"> → Projects and Solutions</w:t>
+      </w:r>
+      <w:r>
         <w:t xml:space="preserve"> → VC++ Directories → Include Files</w:t>
       </w:r>
       <w:r>
@@ -914,7 +1037,39 @@
         </w:tabs>
       </w:pPr>
       <w:r>
-        <w:t xml:space="preserve">Go to the library section instead of the include section: “Tools → Options → VC++ Directories → Library Files”. Add the fortran library location. This will be something like </w:t>
+        <w:t xml:space="preserve">Go to the library </w:t>
+      </w:r>
+      <w:r>
+        <w:t>files</w:t>
+      </w:r>
+      <w:r>
+        <w:t xml:space="preserve">: “Tools → Options </w:t>
+      </w:r>
+      <w:bookmarkStart w:id="11" w:name="OLE_LINK11"/>
+      <w:bookmarkStart w:id="12" w:name="OLE_LINK12"/>
+      <w:r>
+        <w:t xml:space="preserve">→ </w:t>
+      </w:r>
+      <w:r>
+        <w:t>Projects and Solutions</w:t>
+      </w:r>
+      <w:bookmarkEnd w:id="11"/>
+      <w:bookmarkEnd w:id="12"/>
+      <w:r>
+        <w:t xml:space="preserve"> → </w:t>
+      </w:r>
+      <w:r>
+        <w:t xml:space="preserve">VC++ Directories → Library Files”. Add the </w:t>
+      </w:r>
+      <w:proofErr w:type="spellStart"/>
+      <w:proofErr w:type="gramStart"/>
+      <w:r>
+        <w:t>fortran</w:t>
+      </w:r>
+      <w:proofErr w:type="spellEnd"/>
+      <w:proofErr w:type="gramEnd"/>
+      <w:r>
+        <w:t xml:space="preserve"> library location. This will be something like </w:t>
       </w:r>
       <w:r>
         <w:t>C:\Program Files (x86)\Intel\Compiler\11.1\065\lib\ia32</w:t>
@@ -994,7 +1149,7 @@
                     </pic:cNvPicPr>
                   </pic:nvPicPr>
                   <pic:blipFill>
-                    <a:blip r:embed="rId14" cstate="print"/>
+                    <a:blip r:embed="rId9" cstate="print"/>
                     <a:srcRect/>
                     <a:stretch>
                       <a:fillRect/>
@@ -1031,7 +1186,7 @@
           <w:u w:val="single"/>
         </w:rPr>
       </w:pPr>
-      <w:bookmarkStart w:id="1" w:name="_Ref257102866"/>
+      <w:bookmarkStart w:id="13" w:name="_Ref257102866"/>
       <w:r>
         <w:t xml:space="preserve">Figure </w:t>
       </w:r>
@@ -1043,7 +1198,7 @@
           <w:t>1</w:t>
         </w:r>
       </w:fldSimple>
-      <w:bookmarkEnd w:id="1"/>
+      <w:bookmarkEnd w:id="13"/>
     </w:p>
     <w:p>
       <w:pPr>
@@ -1079,7 +1234,7 @@
                     </pic:cNvPicPr>
                   </pic:nvPicPr>
                   <pic:blipFill>
-                    <a:blip r:embed="rId15" cstate="print"/>
+                    <a:blip r:embed="rId10" cstate="print"/>
                     <a:srcRect/>
                     <a:stretch>
                       <a:fillRect/>
@@ -1113,7 +1268,7 @@
         <w:pStyle w:val="Caption"/>
         <w:jc w:val="center"/>
       </w:pPr>
-      <w:bookmarkStart w:id="2" w:name="_Ref257102979"/>
+      <w:bookmarkStart w:id="14" w:name="_Ref257102979"/>
       <w:r>
         <w:t xml:space="preserve">Figure </w:t>
       </w:r>
@@ -1125,10 +1280,9 @@
           <w:t>2</w:t>
         </w:r>
       </w:fldSimple>
-      <w:bookmarkEnd w:id="2"/>
+      <w:bookmarkEnd w:id="14"/>
     </w:p>
     <w:p/>
-    <w:p/>
     <w:p>
       <w:pPr>
         <w:tabs>
@@ -1247,7 +1401,7 @@
         <w:t>D:\delta\models\dsm2\src\common</w:t>
       </w:r>
       <w:r>
-        <w:t xml:space="preserve"> </w:t>
+        <w:t>\</w:t>
       </w:r>
       <w:r>
         <w:t>version_generate.py</w:t>
@@ -1432,28 +1586,6 @@
       <w:r>
         <w:t xml:space="preserve"> use, and even number for formal release</w:t>
       </w:r>
-    </w:p>
-    <w:p>
-      <w:pPr>
-        <w:tabs>
-          <w:tab w:val="left" w:pos="720"/>
-          <w:tab w:val="left" w:pos="990"/>
-        </w:tabs>
-        <w:rPr>
-          <w:b/>
-        </w:rPr>
-      </w:pPr>
-    </w:p>
-    <w:p>
-      <w:pPr>
-        <w:tabs>
-          <w:tab w:val="left" w:pos="720"/>
-          <w:tab w:val="left" w:pos="990"/>
-        </w:tabs>
-        <w:rPr>
-          <w:b/>
-        </w:rPr>
-      </w:pPr>
     </w:p>
     <w:p>
       <w:pPr>
@@ -1516,7 +1648,6 @@
         </w:rPr>
       </w:pPr>
       <w:r>
-        <w:lastRenderedPageBreak/>
         <w:t xml:space="preserve">Checkout </w:t>
       </w:r>
       <w:r>
@@ -1555,7 +1686,7 @@
           <w:tab w:val="left" w:pos="990"/>
         </w:tabs>
       </w:pPr>
-      <w:hyperlink r:id="rId16" w:history="1">
+      <w:hyperlink r:id="rId11" w:history="1">
         <w:r>
           <w:rPr>
             <w:rStyle w:val="Hyperlink"/>
@@ -1572,7 +1703,7 @@
           <w:tab w:val="left" w:pos="990"/>
         </w:tabs>
       </w:pPr>
-      <w:hyperlink r:id="rId17" w:history="1">
+      <w:hyperlink r:id="rId12" w:history="1">
         <w:r>
           <w:rPr>
             <w:rStyle w:val="Hyperlink"/>
@@ -1589,7 +1720,7 @@
           <w:tab w:val="left" w:pos="990"/>
         </w:tabs>
       </w:pPr>
-      <w:hyperlink r:id="rId18" w:history="1">
+      <w:hyperlink r:id="rId13" w:history="1">
         <w:r>
           <w:rPr>
             <w:rStyle w:val="Hyperlink"/>
@@ -1606,7 +1737,7 @@
           <w:tab w:val="left" w:pos="990"/>
         </w:tabs>
       </w:pPr>
-      <w:hyperlink r:id="rId19" w:history="1">
+      <w:hyperlink r:id="rId14" w:history="1">
         <w:r>
           <w:rPr>
             <w:rStyle w:val="Hyperlink"/>
@@ -1623,7 +1754,7 @@
           <w:tab w:val="left" w:pos="990"/>
         </w:tabs>
       </w:pPr>
-      <w:hyperlink r:id="rId20" w:history="1">
+      <w:hyperlink r:id="rId15" w:history="1">
         <w:r>
           <w:rPr>
             <w:rStyle w:val="Hyperlink"/>
@@ -1640,7 +1771,7 @@
           <w:tab w:val="left" w:pos="990"/>
         </w:tabs>
       </w:pPr>
-      <w:hyperlink r:id="rId21" w:history="1">
+      <w:hyperlink r:id="rId16" w:history="1">
         <w:r>
           <w:rPr>
             <w:rStyle w:val="Hyperlink"/>
@@ -1678,13 +1809,41 @@
         </w:tabs>
       </w:pPr>
       <w:r>
-        <w:t xml:space="preserve">Rename the folder “input_storage_v1_0” to “input_storage”, </w:t>
-      </w:r>
-      <w:r>
-        <w:t>“oprule_v1_0” to “oprule”, “dsm2_distribute_v8_0” to “dsm2_distribute”</w:t>
-      </w:r>
-      <w:r>
-        <w:t xml:space="preserve">; “dsm2_v8_0” would be kept the same with the version number </w:t>
+        <w:t>Rename the folder “input_storage_v1_0” to “</w:t>
+      </w:r>
+      <w:proofErr w:type="spellStart"/>
+      <w:r>
+        <w:t>input_storage</w:t>
+      </w:r>
+      <w:proofErr w:type="spellEnd"/>
+      <w:r>
+        <w:t xml:space="preserve">”, </w:t>
+      </w:r>
+      <w:r>
+        <w:t>“oprule_v1_0” to “</w:t>
+      </w:r>
+      <w:proofErr w:type="spellStart"/>
+      <w:r>
+        <w:t>oprule</w:t>
+      </w:r>
+      <w:proofErr w:type="spellEnd"/>
+      <w:r>
+        <w:t>”, “dsm2_distribute_v8_0” to “dsm2_distribute”</w:t>
+      </w:r>
+      <w:r>
+        <w:t>; “dsm2_v8_0” would be kept the same with the version number</w:t>
+      </w:r>
+      <w:r>
+        <w:t>:</w:t>
+      </w:r>
+      <w:r>
+        <w:t xml:space="preserve"> </w:t>
+      </w:r>
+      <w:r>
+        <w:t>_</w:t>
+      </w:r>
+      <w:r>
+        <w:t xml:space="preserve">v8_0 </w:t>
       </w:r>
       <w:r>
         <w:t>(</w:t>
@@ -1745,9 +1904,9 @@
         </w:rPr>
         <w:drawing>
           <wp:inline distT="0" distB="0" distL="0" distR="0">
-            <wp:extent cx="5943600" cy="2443480"/>
+            <wp:extent cx="5945815" cy="4555072"/>
             <wp:effectExtent l="19050" t="0" r="0" b="0"/>
-            <wp:docPr id="4" name="Picture 3" descr="untitled.JPG"/>
+            <wp:docPr id="6" name="Picture 1"/>
             <wp:cNvGraphicFramePr>
               <a:graphicFrameLocks xmlns:a="http://schemas.openxmlformats.org/drawingml/2006/main" noChangeAspect="1"/>
             </wp:cNvGraphicFramePr>
@@ -1755,23 +1914,33 @@
               <a:graphicData uri="http://schemas.openxmlformats.org/drawingml/2006/picture">
                 <pic:pic xmlns:pic="http://schemas.openxmlformats.org/drawingml/2006/picture">
                   <pic:nvPicPr>
-                    <pic:cNvPr id="0" name="untitled.JPG"/>
-                    <pic:cNvPicPr/>
+                    <pic:cNvPr id="0" name="Picture 1"/>
+                    <pic:cNvPicPr>
+                      <a:picLocks noChangeAspect="1" noChangeArrowheads="1"/>
+                    </pic:cNvPicPr>
                   </pic:nvPicPr>
                   <pic:blipFill>
-                    <a:blip r:embed="rId22" cstate="print"/>
+                    <a:blip r:embed="rId17" cstate="print"/>
+                    <a:srcRect l="1289" t="26000" r="65373" b="33143"/>
                     <a:stretch>
                       <a:fillRect/>
                     </a:stretch>
                   </pic:blipFill>
-                  <pic:spPr>
+                  <pic:spPr bwMode="auto">
                     <a:xfrm>
                       <a:off x="0" y="0"/>
-                      <a:ext cx="5943600" cy="2443480"/>
+                      <a:ext cx="5945815" cy="4555072"/>
                     </a:xfrm>
                     <a:prstGeom prst="rect">
                       <a:avLst/>
                     </a:prstGeom>
+                    <a:noFill/>
+                    <a:ln w="9525">
+                      <a:noFill/>
+                      <a:miter lim="800000"/>
+                      <a:headEnd/>
+                      <a:tailEnd/>
+                    </a:ln>
                   </pic:spPr>
                 </pic:pic>
               </a:graphicData>
@@ -1785,7 +1954,7 @@
         <w:pStyle w:val="Caption"/>
         <w:jc w:val="center"/>
       </w:pPr>
-      <w:bookmarkStart w:id="3" w:name="_Ref257103044"/>
+      <w:bookmarkStart w:id="15" w:name="_Ref257103044"/>
       <w:r>
         <w:t xml:space="preserve">Figure </w:t>
       </w:r>
@@ -1797,7 +1966,7 @@
           <w:t>3</w:t>
         </w:r>
       </w:fldSimple>
-      <w:bookmarkEnd w:id="3"/>
+      <w:bookmarkEnd w:id="15"/>
     </w:p>
     <w:p>
       <w:pPr>
@@ -1826,15 +1995,6 @@
         </w:rPr>
         <w:t>Compiling DSM2_v8</w:t>
       </w:r>
-    </w:p>
-    <w:p>
-      <w:pPr>
-        <w:pStyle w:val="ListParagraph"/>
-        <w:tabs>
-          <w:tab w:val="left" w:pos="720"/>
-          <w:tab w:val="left" w:pos="990"/>
-        </w:tabs>
-      </w:pPr>
     </w:p>
     <w:p>
       <w:pPr>
@@ -1864,18 +2024,32 @@
         <w:rPr>
           <w:u w:val="single"/>
         </w:rPr>
-        <w:t>Compile Input_Storage library:</w:t>
-      </w:r>
-    </w:p>
-    <w:p>
-      <w:pPr>
-        <w:tabs>
-          <w:tab w:val="left" w:pos="720"/>
-          <w:tab w:val="left" w:pos="990"/>
-        </w:tabs>
+        <w:t xml:space="preserve">Compile </w:t>
+      </w:r>
+      <w:proofErr w:type="spellStart"/>
+      <w:r>
         <w:rPr>
           <w:u w:val="single"/>
         </w:rPr>
+        <w:t>Input_Storage</w:t>
+      </w:r>
+      <w:proofErr w:type="spellEnd"/>
+      <w:r>
+        <w:rPr>
+          <w:u w:val="single"/>
+        </w:rPr>
+        <w:t xml:space="preserve"> library:</w:t>
+      </w:r>
+    </w:p>
+    <w:p>
+      <w:pPr>
+        <w:tabs>
+          <w:tab w:val="left" w:pos="720"/>
+          <w:tab w:val="left" w:pos="990"/>
+        </w:tabs>
+        <w:rPr>
+          <w:u w:val="single"/>
+        </w:rPr>
       </w:pPr>
     </w:p>
     <w:p>
@@ -1929,10 +2103,16 @@
         </w:tabs>
       </w:pPr>
       <w:r>
+        <w:lastRenderedPageBreak/>
         <w:t>(</w:t>
       </w:r>
-      <w:r>
-        <w:t xml:space="preserve">generate.py has been already set as </w:t>
+      <w:proofErr w:type="gramStart"/>
+      <w:r>
+        <w:t>generate.py</w:t>
+      </w:r>
+      <w:proofErr w:type="gramEnd"/>
+      <w:r>
+        <w:t xml:space="preserve"> has been already set as </w:t>
       </w:r>
       <w:r>
         <w:t>automatic</w:t>
@@ -2027,8 +2207,21 @@
         <w:rPr>
           <w:u w:val="single"/>
         </w:rPr>
-        <w:lastRenderedPageBreak/>
-        <w:t>Compile Oprule library:</w:t>
+        <w:t xml:space="preserve">Compile </w:t>
+      </w:r>
+      <w:proofErr w:type="spellStart"/>
+      <w:r>
+        <w:rPr>
+          <w:u w:val="single"/>
+        </w:rPr>
+        <w:t>Oprule</w:t>
+      </w:r>
+      <w:proofErr w:type="spellEnd"/>
+      <w:r>
+        <w:rPr>
+          <w:u w:val="single"/>
+        </w:rPr>
+        <w:t xml:space="preserve"> library:</w:t>
       </w:r>
     </w:p>
     <w:p>
@@ -2240,10 +2433,62 @@
         </w:tabs>
       </w:pPr>
       <w:r>
-        <w:t xml:space="preserve">The Input_Storage and Oprule libraries are also </w:t>
-      </w:r>
-      <w:r>
-        <w:t xml:space="preserve">contained in the folder. Steps 3 and 4 are usually conducted for </w:t>
+        <w:t xml:space="preserve">The </w:t>
+      </w:r>
+      <w:proofErr w:type="spellStart"/>
+      <w:r>
+        <w:t>Input_Storage</w:t>
+      </w:r>
+      <w:proofErr w:type="spellEnd"/>
+      <w:r>
+        <w:t xml:space="preserve"> and </w:t>
+      </w:r>
+      <w:proofErr w:type="spellStart"/>
+      <w:r>
+        <w:t>Oprule</w:t>
+      </w:r>
+      <w:proofErr w:type="spellEnd"/>
+      <w:r>
+        <w:t xml:space="preserve"> libraries are also </w:t>
+      </w:r>
+      <w:r>
+        <w:t>contained in the folder</w:t>
+      </w:r>
+      <w:r>
+        <w:t xml:space="preserve"> (See </w:t>
+      </w:r>
+      <w:r>
+        <w:fldChar w:fldCharType="begin"/>
+      </w:r>
+      <w:r>
+        <w:instrText xml:space="preserve"> REF _Ref257106355 \h </w:instrText>
+      </w:r>
+      <w:r>
+        <w:fldChar w:fldCharType="separate"/>
+      </w:r>
+      <w:r>
+        <w:t xml:space="preserve">Figure </w:t>
+      </w:r>
+      <w:r>
+        <w:rPr>
+          <w:noProof/>
+        </w:rPr>
+        <w:t>4</w:t>
+      </w:r>
+      <w:r>
+        <w:fldChar w:fldCharType="end"/>
+      </w:r>
+      <w:r>
+        <w:t>)</w:t>
+      </w:r>
+      <w:r>
+        <w:t xml:space="preserve">. </w:t>
+      </w:r>
+      <w:r>
+        <w:t>Compilation s</w:t>
+      </w:r>
+      <w:r>
+        <w:t xml:space="preserve">teps 3 and 4 are conducted for </w:t>
       </w:r>
       <w:r>
         <w:t>version unification, to make sure the libraries are updated.</w:t>
@@ -2289,7 +2534,7 @@
                     </pic:cNvPicPr>
                   </pic:nvPicPr>
                   <pic:blipFill>
-                    <a:blip r:embed="rId23" cstate="print"/>
+                    <a:blip r:embed="rId18" cstate="print"/>
                     <a:srcRect/>
                     <a:stretch>
                       <a:fillRect/>
@@ -2323,7 +2568,7 @@
         <w:pStyle w:val="Caption"/>
         <w:jc w:val="center"/>
       </w:pPr>
-      <w:bookmarkStart w:id="4" w:name="_Ref257106355"/>
+      <w:bookmarkStart w:id="16" w:name="_Ref257106355"/>
       <w:r>
         <w:t xml:space="preserve">Figure </w:t>
       </w:r>
@@ -2335,7 +2580,7 @@
           <w:t>4</w:t>
         </w:r>
       </w:fldSimple>
-      <w:bookmarkEnd w:id="4"/>
+      <w:bookmarkEnd w:id="16"/>
     </w:p>
     <w:p>
       <w:pPr>
@@ -2423,8 +2668,135 @@
         <w:t>”</w:t>
       </w:r>
       <w:r>
-        <w:t>.</w:t>
-      </w:r>
+        <w:t>, to generate 121 input storage files.</w:t>
+      </w:r>
+      <w:r>
+        <w:t xml:space="preserve"> (See </w:t>
+      </w:r>
+      <w:r>
+        <w:fldChar w:fldCharType="begin"/>
+      </w:r>
+      <w:r>
+        <w:instrText xml:space="preserve"> REF _Ref285010790 \h </w:instrText>
+      </w:r>
+      <w:r>
+        <w:fldChar w:fldCharType="separate"/>
+      </w:r>
+      <w:r>
+        <w:t xml:space="preserve">Figure </w:t>
+      </w:r>
+      <w:r>
+        <w:rPr>
+          <w:noProof/>
+        </w:rPr>
+        <w:t>5</w:t>
+      </w:r>
+      <w:r>
+        <w:fldChar w:fldCharType="end"/>
+      </w:r>
+      <w:r>
+        <w:t>)</w:t>
+      </w:r>
+    </w:p>
+    <w:p>
+      <w:pPr>
+        <w:pStyle w:val="ListParagraph"/>
+        <w:tabs>
+          <w:tab w:val="left" w:pos="720"/>
+          <w:tab w:val="left" w:pos="990"/>
+        </w:tabs>
+        <w:ind w:left="1080"/>
+      </w:pPr>
+    </w:p>
+    <w:p>
+      <w:pPr>
+        <w:pStyle w:val="ListParagraph"/>
+        <w:tabs>
+          <w:tab w:val="left" w:pos="720"/>
+          <w:tab w:val="left" w:pos="990"/>
+        </w:tabs>
+        <w:ind w:left="1080"/>
+      </w:pPr>
+      <w:r>
+        <w:rPr>
+          <w:noProof/>
+          <w:lang w:eastAsia="zh-CN"/>
+        </w:rPr>
+        <w:drawing>
+          <wp:inline distT="0" distB="0" distL="0" distR="0">
+            <wp:extent cx="5076408" cy="3976577"/>
+            <wp:effectExtent l="19050" t="0" r="0" b="0"/>
+            <wp:docPr id="4" name="Picture 1"/>
+            <wp:cNvGraphicFramePr>
+              <a:graphicFrameLocks xmlns:a="http://schemas.openxmlformats.org/drawingml/2006/main" noChangeAspect="1"/>
+            </wp:cNvGraphicFramePr>
+            <a:graphic xmlns:a="http://schemas.openxmlformats.org/drawingml/2006/main">
+              <a:graphicData uri="http://schemas.openxmlformats.org/drawingml/2006/picture">
+                <pic:pic xmlns:pic="http://schemas.openxmlformats.org/drawingml/2006/picture">
+                  <pic:nvPicPr>
+                    <pic:cNvPr id="0" name="Picture 1"/>
+                    <pic:cNvPicPr>
+                      <a:picLocks noChangeAspect="1" noChangeArrowheads="1"/>
+                    </pic:cNvPicPr>
+                  </pic:nvPicPr>
+                  <pic:blipFill>
+                    <a:blip r:embed="rId19" cstate="print"/>
+                    <a:srcRect l="932" t="25429" r="43633" b="5143"/>
+                    <a:stretch>
+                      <a:fillRect/>
+                    </a:stretch>
+                  </pic:blipFill>
+                  <pic:spPr bwMode="auto">
+                    <a:xfrm>
+                      <a:off x="0" y="0"/>
+                      <a:ext cx="5076408" cy="3976577"/>
+                    </a:xfrm>
+                    <a:prstGeom prst="rect">
+                      <a:avLst/>
+                    </a:prstGeom>
+                    <a:noFill/>
+                    <a:ln w="9525">
+                      <a:noFill/>
+                      <a:miter lim="800000"/>
+                      <a:headEnd/>
+                      <a:tailEnd/>
+                    </a:ln>
+                  </pic:spPr>
+                </pic:pic>
+              </a:graphicData>
+            </a:graphic>
+          </wp:inline>
+        </w:drawing>
+      </w:r>
+    </w:p>
+    <w:p>
+      <w:pPr>
+        <w:pStyle w:val="Caption"/>
+        <w:jc w:val="center"/>
+      </w:pPr>
+      <w:bookmarkStart w:id="17" w:name="_Ref285010790"/>
+      <w:r>
+        <w:t xml:space="preserve">Figure </w:t>
+      </w:r>
+      <w:fldSimple w:instr=" SEQ Figure \* ARABIC ">
+        <w:r>
+          <w:rPr>
+            <w:noProof/>
+          </w:rPr>
+          <w:t>5</w:t>
+        </w:r>
+      </w:fldSimple>
+      <w:bookmarkEnd w:id="17"/>
+    </w:p>
+    <w:p>
+      <w:pPr>
+        <w:pStyle w:val="ListParagraph"/>
+        <w:tabs>
+          <w:tab w:val="left" w:pos="720"/>
+          <w:tab w:val="left" w:pos="990"/>
+        </w:tabs>
+        <w:ind w:left="1080"/>
+      </w:pPr>
     </w:p>
     <w:p>
       <w:pPr>
@@ -2439,7 +2811,21 @@
         </w:tabs>
       </w:pPr>
       <w:r>
-        <w:t xml:space="preserve"> Check the version number is correct in the Python script “version_generate.py“ under the folder “</w:t>
+        <w:t xml:space="preserve"> Check the version number is correct </w:t>
+      </w:r>
+      <w:r>
+        <w:t xml:space="preserve">(8.0.*) </w:t>
+      </w:r>
+      <w:r>
+        <w:t>in the Python script “version_generate.py</w:t>
+      </w:r>
+      <w:proofErr w:type="gramStart"/>
+      <w:r>
+        <w:t>“ under</w:t>
+      </w:r>
+      <w:proofErr w:type="gramEnd"/>
+      <w:r>
+        <w:t xml:space="preserve"> the folder “</w:t>
       </w:r>
       <w:r>
         <w:t>D:\delta\models\dsm2</w:t>
@@ -2467,7 +2853,6 @@
         </w:tabs>
       </w:pPr>
       <w:r>
-        <w:lastRenderedPageBreak/>
         <w:t xml:space="preserve"> </w:t>
       </w:r>
       <w:r>
@@ -2608,7 +2993,23 @@
         </w:tabs>
       </w:pPr>
       <w:r>
-        <w:t xml:space="preserve"> Double check that the svn subversion in version.fi is a single number (eg. “194</w:t>
+        <w:t xml:space="preserve"> Double check that the </w:t>
+      </w:r>
+      <w:proofErr w:type="spellStart"/>
+      <w:r>
+        <w:t>svn</w:t>
+      </w:r>
+      <w:proofErr w:type="spellEnd"/>
+      <w:r>
+        <w:t xml:space="preserve"> subversion in version.fi is a single number (</w:t>
+      </w:r>
+      <w:proofErr w:type="spellStart"/>
+      <w:r>
+        <w:t>eg</w:t>
+      </w:r>
+      <w:proofErr w:type="spellEnd"/>
+      <w:r>
+        <w:t>. “194</w:t>
       </w:r>
       <w:r>
         <w:t>5</w:t>
@@ -2734,6 +3135,7 @@
         </w:tabs>
       </w:pPr>
       <w:r>
+        <w:lastRenderedPageBreak/>
         <w:t xml:space="preserve"> </w:t>
       </w:r>
       <w:r>
@@ -3219,7 +3621,6 @@
           <w:noProof/>
           <w:lang w:eastAsia="zh-CN"/>
         </w:rPr>
-        <w:lastRenderedPageBreak/>
         <w:drawing>
           <wp:inline distT="0" distB="0" distL="0" distR="0">
             <wp:extent cx="5950318" cy="2785730"/>
@@ -3236,7 +3637,7 @@
                     <pic:cNvPicPr/>
                   </pic:nvPicPr>
                   <pic:blipFill>
-                    <a:blip r:embed="rId24" cstate="print"/>
+                    <a:blip r:embed="rId20" cstate="print"/>
                     <a:srcRect l="1000" t="12894" r="40999" b="43553"/>
                     <a:stretch>
                       <a:fillRect/>
@@ -3425,8 +3826,13 @@
       <w:r>
         <w:t xml:space="preserve">to generate </w:t>
       </w:r>
-      <w:r>
-        <w:t>Inno Setup</w:t>
+      <w:proofErr w:type="spellStart"/>
+      <w:r>
+        <w:t>Inno</w:t>
+      </w:r>
+      <w:proofErr w:type="spellEnd"/>
+      <w:r>
+        <w:t xml:space="preserve"> Setup</w:t>
       </w:r>
       <w:r>
         <w:t xml:space="preserve"> script </w:t>
@@ -3437,6 +3843,43 @@
       <w:r>
         <w:t>.</w:t>
       </w:r>
+      <w:r>
+        <w:t xml:space="preserve"> (see </w:t>
+      </w:r>
+      <w:r>
+        <w:fldChar w:fldCharType="begin"/>
+      </w:r>
+      <w:r>
+        <w:instrText xml:space="preserve"> REF _Ref285018158 \h </w:instrText>
+      </w:r>
+      <w:r>
+        <w:fldChar w:fldCharType="separate"/>
+      </w:r>
+      <w:r>
+        <w:t xml:space="preserve">Figure </w:t>
+      </w:r>
+      <w:r>
+        <w:rPr>
+          <w:noProof/>
+        </w:rPr>
+        <w:t>6</w:t>
+      </w:r>
+      <w:r>
+        <w:fldChar w:fldCharType="end"/>
+      </w:r>
+      <w:r>
+        <w:t>)</w:t>
+      </w:r>
+    </w:p>
+    <w:p>
+      <w:pPr>
+        <w:pStyle w:val="ListParagraph"/>
+        <w:tabs>
+          <w:tab w:val="left" w:pos="720"/>
+          <w:tab w:val="left" w:pos="990"/>
+        </w:tabs>
+        <w:ind w:left="1080"/>
+      </w:pPr>
     </w:p>
     <w:p>
       <w:pPr>
@@ -3466,7 +3909,7 @@
                     <pic:cNvPicPr/>
                   </pic:nvPicPr>
                   <pic:blipFill>
-                    <a:blip r:embed="rId25" cstate="print"/>
+                    <a:blip r:embed="rId21" cstate="print"/>
                     <a:srcRect l="774" t="38008" r="61006" b="53950"/>
                     <a:stretch>
                       <a:fillRect/>
@@ -3493,6 +3936,7 @@
         <w:pStyle w:val="Caption"/>
         <w:jc w:val="center"/>
       </w:pPr>
+      <w:bookmarkStart w:id="18" w:name="_Ref285018158"/>
       <w:r>
         <w:t xml:space="preserve">Figure </w:t>
       </w:r>
@@ -3504,6 +3948,7 @@
           <w:t>6</w:t>
         </w:r>
       </w:fldSimple>
+      <w:bookmarkEnd w:id="18"/>
     </w:p>
     <w:p>
       <w:pPr>
@@ -3589,7 +4034,15 @@
         <w:tab/>
       </w:r>
       <w:r>
-        <w:t>Run “DSM2setup_v8.iss” with Inno Setup Compiler v5.2.3</w:t>
+        <w:t xml:space="preserve">Run “DSM2setup_v8.iss” with </w:t>
+      </w:r>
+      <w:proofErr w:type="spellStart"/>
+      <w:r>
+        <w:t>Inno</w:t>
+      </w:r>
+      <w:proofErr w:type="spellEnd"/>
+      <w:r>
+        <w:t xml:space="preserve"> Setup Compiler v5.2.3</w:t>
       </w:r>
     </w:p>
     <w:p>
@@ -3652,7 +4105,7 @@
                     <pic:cNvPicPr/>
                   </pic:nvPicPr>
                   <pic:blipFill>
-                    <a:blip r:embed="rId26" cstate="print"/>
+                    <a:blip r:embed="rId22" cstate="print"/>
                     <a:srcRect r="37553" b="3725"/>
                     <a:stretch>
                       <a:fillRect/>
@@ -3770,8 +4223,21 @@
         <w:t xml:space="preserve">. </w:t>
       </w:r>
       <w:r>
-        <w:t>Run historical hydro, qual_ec and ptm</w:t>
-      </w:r>
+        <w:t xml:space="preserve">Run historical hydro, </w:t>
+      </w:r>
+      <w:proofErr w:type="spellStart"/>
+      <w:r>
+        <w:t>qual_ec</w:t>
+      </w:r>
+      <w:proofErr w:type="spellEnd"/>
+      <w:r>
+        <w:t xml:space="preserve"> and </w:t>
+      </w:r>
+      <w:proofErr w:type="spellStart"/>
+      <w:r>
+        <w:t>ptm</w:t>
+      </w:r>
+      <w:proofErr w:type="spellEnd"/>
       <w:r>
         <w:t>.</w:t>
       </w:r>
@@ -3855,7 +4321,11 @@
         <w:t>elease tag for both “dsm2” and “dsm2_distribute” folders</w:t>
       </w:r>
       <w:r>
-        <w:t xml:space="preserve">. (See </w:t>
+        <w:t xml:space="preserve">. </w:t>
+      </w:r>
+      <w:proofErr w:type="gramStart"/>
+      <w:r>
+        <w:t xml:space="preserve">(See </w:t>
       </w:r>
       <w:r>
         <w:fldChar w:fldCharType="begin"/>
@@ -3881,6 +4351,7 @@
       <w:r>
         <w:t>).</w:t>
       </w:r>
+      <w:proofErr w:type="gramEnd"/>
     </w:p>
     <w:p>
       <w:pPr>
@@ -4029,7 +4500,7 @@
                     </pic:cNvPicPr>
                   </pic:nvPicPr>
                   <pic:blipFill>
-                    <a:blip r:embed="rId27" cstate="print"/>
+                    <a:blip r:embed="rId23" cstate="print"/>
                     <a:srcRect/>
                     <a:stretch>
                       <a:fillRect/>
@@ -4063,7 +4534,7 @@
         <w:pStyle w:val="Caption"/>
         <w:jc w:val="center"/>
       </w:pPr>
-      <w:bookmarkStart w:id="5" w:name="_Ref259625247"/>
+      <w:bookmarkStart w:id="19" w:name="_Ref259625247"/>
       <w:r>
         <w:t xml:space="preserve">Figure </w:t>
       </w:r>
@@ -4075,7 +4546,7 @@
           <w:t>8</w:t>
         </w:r>
       </w:fldSimple>
-      <w:bookmarkEnd w:id="5"/>
+      <w:bookmarkEnd w:id="19"/>
     </w:p>
     <w:bookmarkEnd w:id="0"/>
     <w:p>
@@ -4087,9 +4558,9 @@
       </w:pPr>
     </w:p>
     <w:sectPr>
-      <w:footerReference w:type="default" r:id="rId28"/>
-      <w:headerReference w:type="first" r:id="rId29"/>
-      <w:footerReference w:type="first" r:id="rId30"/>
+      <w:footerReference w:type="default" r:id="rId24"/>
+      <w:headerReference w:type="first" r:id="rId25"/>
+      <w:footerReference w:type="first" r:id="rId26"/>
       <w:pgSz w:w="12240" w:h="15840"/>
       <w:pgMar w:top="1440" w:right="1440" w:bottom="1440" w:left="1440" w:header="720" w:footer="720" w:gutter="0"/>
       <w:cols w:space="720"/>
@@ -4177,7 +4648,7 @@
         <w:snapToGrid w:val="0"/>
         <w:sz w:val="20"/>
       </w:rPr>
-      <w:t>9</w:t>
+      <w:t>3</w:t>
     </w:r>
     <w:r>
       <w:rPr>
@@ -4226,7 +4697,7 @@
         <w:snapToGrid w:val="0"/>
         <w:sz w:val="20"/>
       </w:rPr>
-      <w:t>9</w:t>
+      <w:t>10</w:t>
     </w:r>
     <w:r>
       <w:rPr>
@@ -4275,7 +4746,7 @@
         <w:snapToGrid w:val="0"/>
         <w:sz w:val="20"/>
       </w:rPr>
-      <w:t>10/20/10</w:t>
+      <w:t>09/29/11</w:t>
     </w:r>
     <w:r>
       <w:rPr>
@@ -4397,7 +4868,7 @@
         <w:snapToGrid w:val="0"/>
         <w:sz w:val="16"/>
       </w:rPr>
-      <w:t>8</w:t>
+      <w:t>10</w:t>
     </w:r>
     <w:r>
       <w:rPr>
@@ -6334,6 +6805,15 @@
       <w:contextualSpacing/>
     </w:pPr>
   </w:style>
+  <w:style w:type="character" w:styleId="FollowedHyperlink">
+    <w:name w:val="FollowedHyperlink"/>
+    <w:basedOn w:val="DefaultParagraphFont"/>
+    <w:rsid w:val="002051CF"/>
+    <w:rPr>
+      <w:color w:val="800080" w:themeColor="followedHyperlink"/>
+      <w:u w:val="single"/>
+    </w:rPr>
+  </w:style>
 </w:styles>
 </file>
 
@@ -6625,7 +7105,7 @@
 </file>
 
 <file path=customXml/itemProps1.xml><?xml version="1.0" encoding="utf-8"?>
-<ds:datastoreItem xmlns:ds="http://schemas.openxmlformats.org/officeDocument/2006/customXml" ds:itemID="{A09D2C99-E427-4532-B9B5-93C422693105}">
+<ds:datastoreItem xmlns:ds="http://schemas.openxmlformats.org/officeDocument/2006/customXml" ds:itemID="{4522A77B-04B1-4AF7-A278-6F8C976D1697}">
   <ds:schemaRefs>
     <ds:schemaRef ds:uri="http://schemas.openxmlformats.org/officeDocument/2006/bibliography"/>
   </ds:schemaRefs>

</xml_diff>